<commit_message>
A lot of work. Really
Signed-off-by: zankokun <dinarik953@gmail.com>
</commit_message>
<xml_diff>
--- a/doc/ПЗ_Построение срединной поверхности.docx
+++ b/doc/ПЗ_Построение срединной поверхности.docx
@@ -1,6 +1,6 @@
 
 <file path=word/document.xml><?xml version="1.0" encoding="utf-8"?>
-<w:document xmlns:wpc="http://schemas.microsoft.com/office/word/2010/wordprocessingCanvas" xmlns:mc="http://schemas.openxmlformats.org/markup-compatibility/2006" xmlns:o="urn:schemas-microsoft-com:office:office" xmlns:r="http://schemas.openxmlformats.org/officeDocument/2006/relationships" xmlns:m="http://schemas.openxmlformats.org/officeDocument/2006/math" xmlns:v="urn:schemas-microsoft-com:vml" xmlns:wp14="http://schemas.microsoft.com/office/word/2010/wordprocessingDrawing" xmlns:wp="http://schemas.openxmlformats.org/drawingml/2006/wordprocessingDrawing" xmlns:w10="urn:schemas-microsoft-com:office:word" xmlns:w="http://schemas.openxmlformats.org/wordprocessingml/2006/main" xmlns:w14="http://schemas.microsoft.com/office/word/2010/wordml" xmlns:w15="http://schemas.microsoft.com/office/word/2012/wordml" xmlns:wpg="http://schemas.microsoft.com/office/word/2010/wordprocessingGroup" xmlns:wpi="http://schemas.microsoft.com/office/word/2010/wordprocessingInk" xmlns:wne="http://schemas.microsoft.com/office/word/2006/wordml" xmlns:wps="http://schemas.microsoft.com/office/word/2010/wordprocessingShape" mc:Ignorable="w14 w15 wp14">
+<w:document xmlns:wpc="http://schemas.microsoft.com/office/word/2010/wordprocessingCanvas" xmlns:cx="http://schemas.microsoft.com/office/drawing/2014/chartex" xmlns:cx1="http://schemas.microsoft.com/office/drawing/2015/9/8/chartex" xmlns:mc="http://schemas.openxmlformats.org/markup-compatibility/2006" xmlns:o="urn:schemas-microsoft-com:office:office" xmlns:r="http://schemas.openxmlformats.org/officeDocument/2006/relationships" xmlns:m="http://schemas.openxmlformats.org/officeDocument/2006/math" xmlns:v="urn:schemas-microsoft-com:vml" xmlns:wp14="http://schemas.microsoft.com/office/word/2010/wordprocessingDrawing" xmlns:wp="http://schemas.openxmlformats.org/drawingml/2006/wordprocessingDrawing" xmlns:w10="urn:schemas-microsoft-com:office:word" xmlns:w="http://schemas.openxmlformats.org/wordprocessingml/2006/main" xmlns:w14="http://schemas.microsoft.com/office/word/2010/wordml" xmlns:w15="http://schemas.microsoft.com/office/word/2012/wordml" xmlns:w16se="http://schemas.microsoft.com/office/word/2015/wordml/symex" xmlns:wpg="http://schemas.microsoft.com/office/word/2010/wordprocessingGroup" xmlns:wpi="http://schemas.microsoft.com/office/word/2010/wordprocessingInk" xmlns:wne="http://schemas.microsoft.com/office/word/2006/wordml" xmlns:wps="http://schemas.microsoft.com/office/word/2010/wordprocessingShape" mc:Ignorable="w14 w15 w16se wp14">
   <w:body>
     <w:p>
       <w:pPr>
@@ -53,7 +53,7 @@
     </w:p>
     <w:p>
       <w:pPr>
-        <w:pStyle w:val="BodyText"/>
+        <w:pStyle w:val="af5"/>
         <w:ind w:left="-102" w:right="-115"/>
         <w:jc w:val="center"/>
         <w:rPr>
@@ -65,7 +65,7 @@
     </w:p>
     <w:p>
       <w:pPr>
-        <w:pStyle w:val="BodyText"/>
+        <w:pStyle w:val="af5"/>
         <w:ind w:left="-102" w:right="-115"/>
         <w:jc w:val="center"/>
         <w:rPr>
@@ -77,7 +77,7 @@
     </w:p>
     <w:p>
       <w:pPr>
-        <w:pStyle w:val="BodyText"/>
+        <w:pStyle w:val="af5"/>
         <w:ind w:left="-102" w:right="-115"/>
         <w:jc w:val="center"/>
         <w:rPr>
@@ -89,7 +89,7 @@
     </w:p>
     <w:p>
       <w:pPr>
-        <w:pStyle w:val="BodyText"/>
+        <w:pStyle w:val="af5"/>
         <w:ind w:left="-102" w:right="-115"/>
         <w:jc w:val="center"/>
         <w:rPr>
@@ -109,7 +109,7 @@
     </w:p>
     <w:p>
       <w:pPr>
-        <w:pStyle w:val="BodyText"/>
+        <w:pStyle w:val="af5"/>
         <w:jc w:val="center"/>
         <w:rPr>
           <w:b/>
@@ -183,59 +183,6 @@
         </w:rPr>
       </w:pPr>
     </w:p>
-    <w:tbl>
-      <w:tblPr>
-        <w:tblW w:w="9288" w:type="dxa"/>
-        <w:tblLayout w:type="fixed"/>
-        <w:tblLook w:val="0000" w:firstRow="0" w:lastRow="0" w:firstColumn="0" w:lastColumn="0" w:noHBand="0" w:noVBand="0"/>
-      </w:tblPr>
-      <w:tblGrid>
-        <w:gridCol w:w="4788"/>
-        <w:gridCol w:w="4500"/>
-      </w:tblGrid>
-      <w:tr>
-        <w:tc>
-          <w:tcPr>
-            <w:tcW w:w="4788" w:type="dxa"/>
-            <w:tcBorders>
-              <w:top w:val="nil"/>
-              <w:left w:val="nil"/>
-              <w:bottom w:val="nil"/>
-              <w:right w:val="nil"/>
-            </w:tcBorders>
-          </w:tcPr>
-          <w:p>
-            <w:pPr>
-              <w:spacing w:after="0"/>
-              <w:rPr>
-                <w:sz w:val="28"/>
-                <w:szCs w:val="28"/>
-              </w:rPr>
-            </w:pPr>
-          </w:p>
-        </w:tc>
-        <w:tc>
-          <w:tcPr>
-            <w:tcW w:w="4500" w:type="dxa"/>
-            <w:tcBorders>
-              <w:top w:val="nil"/>
-              <w:left w:val="nil"/>
-              <w:bottom w:val="nil"/>
-              <w:right w:val="nil"/>
-            </w:tcBorders>
-          </w:tcPr>
-          <w:p>
-            <w:pPr>
-              <w:spacing w:after="0"/>
-              <w:rPr>
-                <w:sz w:val="28"/>
-                <w:szCs w:val="28"/>
-              </w:rPr>
-            </w:pPr>
-          </w:p>
-        </w:tc>
-      </w:tr>
-    </w:tbl>
     <w:p>
       <w:pPr>
         <w:tabs>
@@ -274,6 +221,7 @@
       <w:pPr>
         <w:jc w:val="center"/>
         <w:rPr>
+          <w:b/>
           <w:sz w:val="28"/>
           <w:szCs w:val="28"/>
         </w:rPr>
@@ -283,6 +231,7 @@
       <w:pPr>
         <w:jc w:val="center"/>
         <w:rPr>
+          <w:b/>
           <w:sz w:val="28"/>
           <w:szCs w:val="28"/>
         </w:rPr>
@@ -336,13 +285,40 @@
     <w:p>
       <w:pPr>
         <w:jc w:val="center"/>
-      </w:pPr>
-      <w:r>
         <w:rPr>
           <w:sz w:val="28"/>
           <w:szCs w:val="28"/>
         </w:rPr>
-        <w:t>Н.Новгород 201</w:t>
+      </w:pPr>
+    </w:p>
+    <w:p>
+      <w:pPr>
+        <w:jc w:val="center"/>
+        <w:rPr>
+          <w:sz w:val="28"/>
+          <w:szCs w:val="28"/>
+        </w:rPr>
+      </w:pPr>
+    </w:p>
+    <w:p>
+      <w:pPr>
+        <w:jc w:val="center"/>
+      </w:pPr>
+      <w:proofErr w:type="spellStart"/>
+      <w:r>
+        <w:rPr>
+          <w:sz w:val="28"/>
+          <w:szCs w:val="28"/>
+        </w:rPr>
+        <w:t>Н.Новгород</w:t>
+      </w:r>
+      <w:proofErr w:type="spellEnd"/>
+      <w:r>
+        <w:rPr>
+          <w:sz w:val="28"/>
+          <w:szCs w:val="28"/>
+        </w:rPr>
+        <w:t xml:space="preserve"> 201</w:t>
       </w:r>
       <w:bookmarkEnd w:id="0"/>
       <w:r>
@@ -379,7 +355,7 @@
     </w:p>
     <w:p>
       <w:pPr>
-        <w:pStyle w:val="ListParagraph"/>
+        <w:pStyle w:val="af8"/>
         <w:numPr>
           <w:ilvl w:val="0"/>
           <w:numId w:val="24"/>
@@ -392,7 +368,7 @@
     </w:p>
     <w:p>
       <w:pPr>
-        <w:pStyle w:val="ListParagraph"/>
+        <w:pStyle w:val="af8"/>
         <w:numPr>
           <w:ilvl w:val="0"/>
           <w:numId w:val="25"/>
@@ -400,7 +376,10 @@
         <w:spacing w:after="120"/>
       </w:pPr>
       <w:r>
-        <w:t>Исходные данные - Замкнутые контура</w:t>
+        <w:t>Исходные данные - Замкнуты</w:t>
+      </w:r>
+      <w:r>
+        <w:t>й контур</w:t>
       </w:r>
       <w:r>
         <w:t xml:space="preserve"> </w:t>
@@ -417,7 +396,7 @@
     </w:p>
     <w:p>
       <w:pPr>
-        <w:pStyle w:val="ListParagraph"/>
+        <w:pStyle w:val="af8"/>
         <w:spacing w:after="120"/>
         <w:ind w:left="1080" w:firstLine="0"/>
       </w:pPr>
@@ -431,7 +410,609 @@
               <w:rFonts w:ascii="Cambria Math" w:hAnsi="Cambria Math"/>
               <w:lang w:val="en-US"/>
             </w:rPr>
-            <m:t>F=</m:t>
+            <m:t>K=</m:t>
+          </m:r>
+          <m:d>
+            <m:dPr>
+              <m:begChr m:val="{"/>
+              <m:endChr m:val="}"/>
+              <m:ctrlPr>
+                <w:rPr>
+                  <w:rFonts w:ascii="Cambria Math" w:hAnsi="Cambria Math"/>
+                  <w:i/>
+                  <w:iCs/>
+                  <w:lang w:val="en-US"/>
+                </w:rPr>
+              </m:ctrlPr>
+            </m:dPr>
+            <m:e>
+              <m:eqArr>
+                <m:eqArrPr>
+                  <m:ctrlPr>
+                    <w:rPr>
+                      <w:rFonts w:ascii="Cambria Math" w:hAnsi="Cambria Math"/>
+                      <w:i/>
+                      <w:lang w:val="en-US"/>
+                    </w:rPr>
+                  </m:ctrlPr>
+                </m:eqArrPr>
+                <m:e>
+                  <m:r>
+                    <w:rPr>
+                      <w:rFonts w:ascii="Cambria Math" w:hAnsi="Cambria Math"/>
+                      <w:lang w:val="en-US"/>
+                    </w:rPr>
+                    <m:t>f:f∈</m:t>
+                  </m:r>
+                  <m:r>
+                    <w:rPr>
+                      <w:rFonts w:ascii="Cambria Math" w:hAnsi="Cambria Math"/>
+                      <w:lang w:val="el-GR"/>
+                    </w:rPr>
+                    <m:t>Β</m:t>
+                  </m:r>
+                  <m:r>
+                    <w:rPr>
+                      <w:rFonts w:ascii="Cambria Math" w:hAnsi="Cambria Math"/>
+                      <w:lang w:val="en-US"/>
+                    </w:rPr>
+                    <m:t>,D</m:t>
+                  </m:r>
+                  <m:d>
+                    <m:dPr>
+                      <m:ctrlPr>
+                        <w:rPr>
+                          <w:rFonts w:ascii="Cambria Math" w:hAnsi="Cambria Math"/>
+                          <w:i/>
+                          <w:iCs/>
+                          <w:lang w:val="en-US"/>
+                        </w:rPr>
+                      </m:ctrlPr>
+                    </m:dPr>
+                    <m:e>
+                      <m:r>
+                        <w:rPr>
+                          <w:rFonts w:ascii="Cambria Math" w:hAnsi="Cambria Math"/>
+                          <w:lang w:val="en-US"/>
+                        </w:rPr>
+                        <m:t>f</m:t>
+                      </m:r>
+                    </m:e>
+                  </m:d>
+                  <m:r>
+                    <w:rPr>
+                      <w:rFonts w:ascii="Cambria Math" w:hAnsi="Cambria Math"/>
+                      <w:lang w:val="en-US"/>
+                    </w:rPr>
+                    <m:t>=</m:t>
+                  </m:r>
+                  <m:d>
+                    <m:dPr>
+                      <m:begChr m:val="["/>
+                      <m:endChr m:val="]"/>
+                      <m:ctrlPr>
+                        <w:rPr>
+                          <w:rFonts w:ascii="Cambria Math" w:hAnsi="Cambria Math"/>
+                          <w:i/>
+                          <w:iCs/>
+                          <w:lang w:val="en-US"/>
+                        </w:rPr>
+                      </m:ctrlPr>
+                    </m:dPr>
+                    <m:e>
+                      <m:r>
+                        <w:rPr>
+                          <w:rFonts w:ascii="Cambria Math" w:hAnsi="Cambria Math"/>
+                          <w:lang w:val="en-US"/>
+                        </w:rPr>
+                        <m:t>0,1</m:t>
+                      </m:r>
+                    </m:e>
+                  </m:d>
+                  <m:r>
+                    <w:rPr>
+                      <w:rFonts w:ascii="Cambria Math" w:hAnsi="Cambria Math"/>
+                      <w:lang w:val="en-US"/>
+                    </w:rPr>
+                    <m:t>,</m:t>
+                  </m:r>
+                  <m:sSub>
+                    <m:sSubPr>
+                      <m:ctrlPr>
+                        <w:rPr>
+                          <w:rFonts w:ascii="Cambria Math" w:hAnsi="Cambria Math"/>
+                          <w:i/>
+                          <w:iCs/>
+                          <w:lang w:val="en-US"/>
+                        </w:rPr>
+                      </m:ctrlPr>
+                    </m:sSubPr>
+                    <m:e>
+                      <m:r>
+                        <w:rPr>
+                          <w:rFonts w:ascii="Cambria Math" w:hAnsi="Cambria Math"/>
+                          <w:lang w:val="en-US"/>
+                        </w:rPr>
+                        <m:t>f</m:t>
+                      </m:r>
+                    </m:e>
+                    <m:sub>
+                      <m:r>
+                        <w:rPr>
+                          <w:rFonts w:ascii="Cambria Math" w:hAnsi="Cambria Math"/>
+                          <w:lang w:val="en-US"/>
+                        </w:rPr>
+                        <m:t>1</m:t>
+                      </m:r>
+                    </m:sub>
+                  </m:sSub>
+                  <m:d>
+                    <m:dPr>
+                      <m:ctrlPr>
+                        <w:rPr>
+                          <w:rFonts w:ascii="Cambria Math" w:hAnsi="Cambria Math"/>
+                          <w:i/>
+                          <w:iCs/>
+                          <w:lang w:val="en-US"/>
+                        </w:rPr>
+                      </m:ctrlPr>
+                    </m:dPr>
+                    <m:e>
+                      <m:r>
+                        <w:rPr>
+                          <w:rFonts w:ascii="Cambria Math" w:hAnsi="Cambria Math"/>
+                          <w:lang w:val="en-US"/>
+                        </w:rPr>
+                        <m:t>0</m:t>
+                      </m:r>
+                    </m:e>
+                  </m:d>
+                  <m:r>
+                    <w:rPr>
+                      <w:rFonts w:ascii="Cambria Math" w:hAnsi="Cambria Math"/>
+                      <w:lang w:val="en-US"/>
+                    </w:rPr>
+                    <m:t>=</m:t>
+                  </m:r>
+                  <m:sSub>
+                    <m:sSubPr>
+                      <m:ctrlPr>
+                        <w:rPr>
+                          <w:rFonts w:ascii="Cambria Math" w:hAnsi="Cambria Math"/>
+                          <w:i/>
+                          <w:iCs/>
+                          <w:lang w:val="en-US"/>
+                        </w:rPr>
+                      </m:ctrlPr>
+                    </m:sSubPr>
+                    <m:e>
+                      <m:r>
+                        <w:rPr>
+                          <w:rFonts w:ascii="Cambria Math" w:hAnsi="Cambria Math"/>
+                          <w:lang w:val="en-US"/>
+                        </w:rPr>
+                        <m:t>f</m:t>
+                      </m:r>
+                    </m:e>
+                    <m:sub>
+                      <m:r>
+                        <w:rPr>
+                          <w:rFonts w:ascii="Cambria Math" w:hAnsi="Cambria Math"/>
+                          <w:lang w:val="en-US"/>
+                        </w:rPr>
+                        <m:t>N</m:t>
+                      </m:r>
+                    </m:sub>
+                  </m:sSub>
+                  <m:d>
+                    <m:dPr>
+                      <m:ctrlPr>
+                        <w:rPr>
+                          <w:rFonts w:ascii="Cambria Math" w:hAnsi="Cambria Math"/>
+                          <w:i/>
+                          <w:iCs/>
+                          <w:lang w:val="en-US"/>
+                        </w:rPr>
+                      </m:ctrlPr>
+                    </m:dPr>
+                    <m:e>
+                      <m:r>
+                        <w:rPr>
+                          <w:rFonts w:ascii="Cambria Math" w:hAnsi="Cambria Math"/>
+                          <w:lang w:val="en-US"/>
+                        </w:rPr>
+                        <m:t>1</m:t>
+                      </m:r>
+                    </m:e>
+                  </m:d>
+                  <m:r>
+                    <w:rPr>
+                      <w:rFonts w:ascii="Cambria Math" w:hAnsi="Cambria Math"/>
+                      <w:lang w:val="en-US"/>
+                    </w:rPr>
+                    <m:t>,</m:t>
+                  </m:r>
+                </m:e>
+                <m:e>
+                  <m:sSub>
+                    <m:sSubPr>
+                      <m:ctrlPr>
+                        <w:rPr>
+                          <w:rFonts w:ascii="Cambria Math" w:hAnsi="Cambria Math"/>
+                          <w:i/>
+                          <w:iCs/>
+                          <w:lang w:val="en-US"/>
+                        </w:rPr>
+                      </m:ctrlPr>
+                    </m:sSubPr>
+                    <m:e>
+                      <m:r>
+                        <w:rPr>
+                          <w:rFonts w:ascii="Cambria Math" w:hAnsi="Cambria Math"/>
+                          <w:lang w:val="en-US"/>
+                        </w:rPr>
+                        <m:t>f</m:t>
+                      </m:r>
+                    </m:e>
+                    <m:sub>
+                      <m:r>
+                        <w:rPr>
+                          <w:rFonts w:ascii="Cambria Math" w:hAnsi="Cambria Math"/>
+                          <w:lang w:val="en-US"/>
+                        </w:rPr>
+                        <m:t>i</m:t>
+                      </m:r>
+                    </m:sub>
+                  </m:sSub>
+                  <m:d>
+                    <m:dPr>
+                      <m:ctrlPr>
+                        <w:rPr>
+                          <w:rFonts w:ascii="Cambria Math" w:hAnsi="Cambria Math"/>
+                          <w:i/>
+                          <w:iCs/>
+                          <w:lang w:val="en-US"/>
+                        </w:rPr>
+                      </m:ctrlPr>
+                    </m:dPr>
+                    <m:e>
+                      <m:r>
+                        <w:rPr>
+                          <w:rFonts w:ascii="Cambria Math" w:hAnsi="Cambria Math"/>
+                          <w:lang w:val="en-US"/>
+                        </w:rPr>
+                        <m:t>1</m:t>
+                      </m:r>
+                    </m:e>
+                  </m:d>
+                  <m:r>
+                    <w:rPr>
+                      <w:rFonts w:ascii="Cambria Math" w:hAnsi="Cambria Math"/>
+                      <w:lang w:val="en-US"/>
+                    </w:rPr>
+                    <m:t>=</m:t>
+                  </m:r>
+                  <m:sSub>
+                    <m:sSubPr>
+                      <m:ctrlPr>
+                        <w:rPr>
+                          <w:rFonts w:ascii="Cambria Math" w:hAnsi="Cambria Math"/>
+                          <w:i/>
+                          <w:iCs/>
+                          <w:lang w:val="en-US"/>
+                        </w:rPr>
+                      </m:ctrlPr>
+                    </m:sSubPr>
+                    <m:e>
+                      <m:r>
+                        <w:rPr>
+                          <w:rFonts w:ascii="Cambria Math" w:hAnsi="Cambria Math"/>
+                          <w:lang w:val="en-US"/>
+                        </w:rPr>
+                        <m:t>f</m:t>
+                      </m:r>
+                    </m:e>
+                    <m:sub>
+                      <m:r>
+                        <w:rPr>
+                          <w:rFonts w:ascii="Cambria Math" w:hAnsi="Cambria Math"/>
+                          <w:lang w:val="en-US"/>
+                        </w:rPr>
+                        <m:t>j</m:t>
+                      </m:r>
+                    </m:sub>
+                  </m:sSub>
+                  <m:d>
+                    <m:dPr>
+                      <m:ctrlPr>
+                        <w:rPr>
+                          <w:rFonts w:ascii="Cambria Math" w:hAnsi="Cambria Math"/>
+                          <w:i/>
+                          <w:iCs/>
+                          <w:lang w:val="en-US"/>
+                        </w:rPr>
+                      </m:ctrlPr>
+                    </m:dPr>
+                    <m:e>
+                      <m:r>
+                        <w:rPr>
+                          <w:rFonts w:ascii="Cambria Math" w:hAnsi="Cambria Math"/>
+                          <w:lang w:val="en-US"/>
+                        </w:rPr>
+                        <m:t>0</m:t>
+                      </m:r>
+                    </m:e>
+                  </m:d>
+                  <m:r>
+                    <w:rPr>
+                      <w:rFonts w:ascii="Cambria Math" w:hAnsi="Cambria Math"/>
+                      <w:lang w:val="en-US"/>
+                    </w:rPr>
+                    <m:t> </m:t>
+                  </m:r>
+                  <m:r>
+                    <w:rPr>
+                      <w:rFonts w:ascii="Cambria Math" w:hAnsi="Cambria Math"/>
+                    </w:rPr>
+                    <m:t>при </m:t>
+                  </m:r>
+                  <m:r>
+                    <w:rPr>
+                      <w:rFonts w:ascii="Cambria Math" w:hAnsi="Cambria Math"/>
+                      <w:lang w:val="en-US"/>
+                    </w:rPr>
+                    <m:t>i=j+1,i=</m:t>
+                  </m:r>
+                  <m:acc>
+                    <m:accPr>
+                      <m:chr m:val="̅"/>
+                      <m:ctrlPr>
+                        <w:rPr>
+                          <w:rFonts w:ascii="Cambria Math" w:hAnsi="Cambria Math"/>
+                          <w:i/>
+                          <w:lang w:val="en-US"/>
+                        </w:rPr>
+                      </m:ctrlPr>
+                    </m:accPr>
+                    <m:e>
+                      <m:r>
+                        <w:rPr>
+                          <w:rFonts w:ascii="Cambria Math" w:hAnsi="Cambria Math"/>
+                          <w:lang w:val="en-US"/>
+                        </w:rPr>
+                        <m:t>1,N-1</m:t>
+                      </m:r>
+                    </m:e>
+                  </m:acc>
+                  <m:r>
+                    <w:rPr>
+                      <w:rFonts w:ascii="Cambria Math" w:hAnsi="Cambria Math"/>
+                      <w:lang w:val="en-US"/>
+                    </w:rPr>
+                    <m:t>  </m:t>
+                  </m:r>
+                </m:e>
+              </m:eqArr>
+            </m:e>
+          </m:d>
+          <m:r>
+            <w:rPr>
+              <w:rFonts w:ascii="Cambria Math" w:hAnsi="Cambria Math"/>
+              <w:lang w:val="en-US"/>
+            </w:rPr>
+            <m:t>, </m:t>
+          </m:r>
+          <m:r>
+            <w:rPr>
+              <w:rFonts w:ascii="Cambria Math" w:hAnsi="Cambria Math"/>
+            </w:rPr>
+            <m:t>где</m:t>
+          </m:r>
+        </m:oMath>
+      </m:oMathPara>
+    </w:p>
+    <w:p>
+      <w:pPr>
+        <w:pStyle w:val="af8"/>
+        <w:spacing w:after="120"/>
+        <w:ind w:left="1080" w:firstLine="0"/>
+        <w:rPr>
+          <w:iCs/>
+        </w:rPr>
+      </w:pPr>
+      <m:oMath>
+        <m:r>
+          <w:rPr>
+            <w:rFonts w:ascii="Cambria Math" w:hAnsi="Cambria Math"/>
+          </w:rPr>
+          <m:t xml:space="preserve">   </m:t>
+        </m:r>
+        <m:r>
+          <w:rPr>
+            <w:rFonts w:ascii="Cambria Math" w:hAnsi="Cambria Math"/>
+            <w:lang w:val="en-US"/>
+          </w:rPr>
+          <m:t>B</m:t>
+        </m:r>
+        <m:r>
+          <w:rPr>
+            <w:rFonts w:ascii="Cambria Math" w:hAnsi="Cambria Math"/>
+          </w:rPr>
+          <m:t>-класс</m:t>
+        </m:r>
+        <m:r>
+          <w:rPr>
+            <w:rFonts w:ascii="Cambria Math" w:hAnsi="Cambria Math"/>
+            <w:lang w:val="en-US"/>
+          </w:rPr>
+          <m:t> </m:t>
+        </m:r>
+        <m:r>
+          <w:rPr>
+            <w:rFonts w:ascii="Cambria Math" w:hAnsi="Cambria Math"/>
+          </w:rPr>
+          <m:t>плоских функций Безье 1,2 или 3 порядка</m:t>
+        </m:r>
+      </m:oMath>
+      <w:r>
+        <w:t xml:space="preserve">, </w:t>
+      </w:r>
+      <m:oMath>
+        <m:r>
+          <w:rPr>
+            <w:rFonts w:ascii="Cambria Math" w:hAnsi="Cambria Math"/>
+            <w:lang w:val="en-US"/>
+          </w:rPr>
+          <m:t>N</m:t>
+        </m:r>
+        <m:r>
+          <w:rPr>
+            <w:rFonts w:ascii="Cambria Math" w:hAnsi="Cambria Math"/>
+          </w:rPr>
+          <m:t>=|</m:t>
+        </m:r>
+        <m:r>
+          <w:rPr>
+            <w:rFonts w:ascii="Cambria Math" w:hAnsi="Cambria Math"/>
+            <w:lang w:val="en-US"/>
+          </w:rPr>
+          <m:t>K</m:t>
+        </m:r>
+        <w:bookmarkStart w:id="1" w:name="_GoBack"/>
+        <w:bookmarkEnd w:id="1"/>
+        <m:r>
+          <w:rPr>
+            <w:rFonts w:ascii="Cambria Math" w:hAnsi="Cambria Math"/>
+          </w:rPr>
+          <m:t>|</m:t>
+        </m:r>
+      </m:oMath>
+    </w:p>
+    <w:p>
+      <w:pPr>
+        <w:pStyle w:val="af8"/>
+        <w:spacing w:after="120"/>
+        <w:ind w:left="1080" w:firstLine="0"/>
+      </w:pPr>
+    </w:p>
+    <w:p>
+      <w:pPr>
+        <w:pStyle w:val="af8"/>
+        <w:numPr>
+          <w:ilvl w:val="0"/>
+          <w:numId w:val="25"/>
+        </w:numPr>
+        <w:spacing w:after="120"/>
+      </w:pPr>
+      <w:r>
+        <w:t xml:space="preserve">Точность разбиения контура на отрезки </w:t>
+      </w:r>
+      <m:oMath>
+        <m:sSub>
+          <m:sSubPr>
+            <m:ctrlPr>
+              <w:rPr>
+                <w:rFonts w:ascii="Cambria Math" w:hAnsi="Cambria Math"/>
+                <w:i/>
+              </w:rPr>
+            </m:ctrlPr>
+          </m:sSubPr>
+          <m:e>
+            <m:r>
+              <w:rPr>
+                <w:rFonts w:ascii="Cambria Math" w:hAnsi="Cambria Math"/>
+              </w:rPr>
+              <m:t>k</m:t>
+            </m:r>
+          </m:e>
+          <m:sub>
+            <m:r>
+              <w:rPr>
+                <w:rFonts w:ascii="Cambria Math" w:hAnsi="Cambria Math"/>
+              </w:rPr>
+              <m:t>1</m:t>
+            </m:r>
+          </m:sub>
+        </m:sSub>
+      </m:oMath>
+    </w:p>
+    <w:p>
+      <w:pPr>
+        <w:pStyle w:val="af8"/>
+        <w:numPr>
+          <w:ilvl w:val="0"/>
+          <w:numId w:val="25"/>
+        </w:numPr>
+        <w:spacing w:after="120"/>
+      </w:pPr>
+      <w:r>
+        <w:t>Точность построения срединной поверхности</w:t>
+      </w:r>
+      <w:r>
+        <w:t xml:space="preserve"> </w:t>
+      </w:r>
+      <m:oMath>
+        <m:sSub>
+          <m:sSubPr>
+            <m:ctrlPr>
+              <w:rPr>
+                <w:rFonts w:ascii="Cambria Math" w:hAnsi="Cambria Math"/>
+                <w:i/>
+                <w:lang w:val="en-US"/>
+              </w:rPr>
+            </m:ctrlPr>
+          </m:sSubPr>
+          <m:e>
+            <m:r>
+              <w:rPr>
+                <w:rFonts w:ascii="Cambria Math" w:hAnsi="Cambria Math"/>
+                <w:lang w:val="en-US"/>
+              </w:rPr>
+              <m:t>k</m:t>
+            </m:r>
+          </m:e>
+          <m:sub>
+            <m:r>
+              <w:rPr>
+                <w:rFonts w:ascii="Cambria Math" w:hAnsi="Cambria Math"/>
+              </w:rPr>
+              <m:t>2</m:t>
+            </m:r>
+          </m:sub>
+        </m:sSub>
+      </m:oMath>
+    </w:p>
+    <w:p>
+      <w:pPr>
+        <w:spacing w:after="120"/>
+        <w:ind w:left="720" w:firstLine="0"/>
+      </w:pPr>
+      <w:r>
+        <w:t>Введем обозначение точек</w:t>
+      </w:r>
+      <w:r>
+        <w:t>,</w:t>
+      </w:r>
+      <w:r>
+        <w:t xml:space="preserve"> принадлежащих замкнутому контуру:</w:t>
+      </w:r>
+    </w:p>
+    <w:p>
+      <w:pPr>
+        <w:spacing w:after="120"/>
+        <w:ind w:firstLine="0"/>
+      </w:pPr>
+      <m:oMathPara>
+        <m:oMathParaPr>
+          <m:jc m:val="center"/>
+        </m:oMathParaPr>
+        <m:oMath>
+          <m:r>
+            <w:rPr>
+              <w:rFonts w:ascii="Cambria Math" w:hAnsi="Cambria Math"/>
+              <w:lang w:val="en-US"/>
+            </w:rPr>
+            <m:t>x,y∈C, где C=</m:t>
           </m:r>
           <m:d>
             <m:dPr>
@@ -452,49 +1033,43 @@
                   <w:rFonts w:ascii="Cambria Math" w:hAnsi="Cambria Math"/>
                   <w:lang w:val="en-US"/>
                 </w:rPr>
-                <m:t>f:f∈</m:t>
+                <m:t>c∈</m:t>
               </m:r>
-              <m:r>
-                <w:rPr>
-                  <w:rFonts w:ascii="Cambria Math" w:hAnsi="Cambria Math"/>
-                  <w:lang w:val="el-GR"/>
-                </w:rPr>
-                <m:t>Β</m:t>
-              </m:r>
-              <m:r>
-                <w:rPr>
-                  <w:rFonts w:ascii="Cambria Math" w:hAnsi="Cambria Math"/>
-                  <w:lang w:val="en-US"/>
-                </w:rPr>
-                <m:t>,D</m:t>
-              </m:r>
-              <m:d>
-                <m:dPr>
+              <m:sSup>
+                <m:sSupPr>
                   <m:ctrlPr>
                     <w:rPr>
                       <w:rFonts w:ascii="Cambria Math" w:hAnsi="Cambria Math"/>
                       <w:i/>
-                      <w:iCs/>
                       <w:lang w:val="en-US"/>
                     </w:rPr>
                   </m:ctrlPr>
-                </m:dPr>
+                </m:sSupPr>
                 <m:e>
                   <m:r>
                     <w:rPr>
                       <w:rFonts w:ascii="Cambria Math" w:hAnsi="Cambria Math"/>
                       <w:lang w:val="en-US"/>
                     </w:rPr>
-                    <m:t>f</m:t>
+                    <m:t>R</m:t>
                   </m:r>
                 </m:e>
-              </m:d>
+                <m:sup>
+                  <m:r>
+                    <w:rPr>
+                      <w:rFonts w:ascii="Cambria Math" w:hAnsi="Cambria Math"/>
+                      <w:lang w:val="en-US"/>
+                    </w:rPr>
+                    <m:t>2</m:t>
+                  </m:r>
+                </m:sup>
+              </m:sSup>
               <m:r>
                 <w:rPr>
                   <w:rFonts w:ascii="Cambria Math" w:hAnsi="Cambria Math"/>
                   <w:lang w:val="en-US"/>
                 </w:rPr>
-                <m:t>=</m:t>
+                <m:t>:∃i∈</m:t>
               </m:r>
               <m:d>
                 <m:dPr>
@@ -515,8 +1090,31 @@
                       <w:rFonts w:ascii="Cambria Math" w:hAnsi="Cambria Math"/>
                       <w:lang w:val="en-US"/>
                     </w:rPr>
-                    <m:t>0,1</m:t>
+                    <m:t>1,</m:t>
                   </m:r>
+                  <m:d>
+                    <m:dPr>
+                      <m:begChr m:val="|"/>
+                      <m:endChr m:val="|"/>
+                      <m:ctrlPr>
+                        <w:rPr>
+                          <w:rFonts w:ascii="Cambria Math" w:hAnsi="Cambria Math"/>
+                          <w:i/>
+                          <w:iCs/>
+                          <w:lang w:val="en-US"/>
+                        </w:rPr>
+                      </m:ctrlPr>
+                    </m:dPr>
+                    <m:e>
+                      <m:r>
+                        <w:rPr>
+                          <w:rFonts w:ascii="Cambria Math" w:hAnsi="Cambria Math"/>
+                          <w:lang w:val="en-US"/>
+                        </w:rPr>
+                        <m:t>K</m:t>
+                      </m:r>
+                    </m:e>
+                  </m:d>
                 </m:e>
               </m:d>
               <m:r>
@@ -524,45 +1122,16 @@
                   <w:rFonts w:ascii="Cambria Math" w:hAnsi="Cambria Math"/>
                   <w:lang w:val="en-US"/>
                 </w:rPr>
-                <m:t>,</m:t>
+                <m:t>, ∃t∈</m:t>
               </m:r>
-              <m:sSub>
-                <m:sSubPr>
+              <m:d>
+                <m:dPr>
+                  <m:begChr m:val="["/>
+                  <m:endChr m:val="]"/>
                   <m:ctrlPr>
                     <w:rPr>
                       <w:rFonts w:ascii="Cambria Math" w:hAnsi="Cambria Math"/>
                       <w:i/>
-                      <w:iCs/>
-                      <w:lang w:val="en-US"/>
-                    </w:rPr>
-                  </m:ctrlPr>
-                </m:sSubPr>
-                <m:e>
-                  <m:r>
-                    <w:rPr>
-                      <w:rFonts w:ascii="Cambria Math" w:hAnsi="Cambria Math"/>
-                      <w:lang w:val="en-US"/>
-                    </w:rPr>
-                    <m:t>f</m:t>
-                  </m:r>
-                </m:e>
-                <m:sub>
-                  <m:r>
-                    <w:rPr>
-                      <w:rFonts w:ascii="Cambria Math" w:hAnsi="Cambria Math"/>
-                      <w:lang w:val="en-US"/>
-                    </w:rPr>
-                    <m:t>0</m:t>
-                  </m:r>
-                </m:sub>
-              </m:sSub>
-              <m:d>
-                <m:dPr>
-                  <m:ctrlPr>
-                    <w:rPr>
-                      <w:rFonts w:ascii="Cambria Math" w:hAnsi="Cambria Math"/>
-                      <w:i/>
-                      <w:iCs/>
                       <w:lang w:val="en-US"/>
                     </w:rPr>
                   </m:ctrlPr>
@@ -573,65 +1142,7 @@
                       <w:rFonts w:ascii="Cambria Math" w:hAnsi="Cambria Math"/>
                       <w:lang w:val="en-US"/>
                     </w:rPr>
-                    <m:t>0</m:t>
-                  </m:r>
-                </m:e>
-              </m:d>
-              <m:r>
-                <w:rPr>
-                  <w:rFonts w:ascii="Cambria Math" w:hAnsi="Cambria Math"/>
-                  <w:lang w:val="en-US"/>
-                </w:rPr>
-                <m:t>=</m:t>
-              </m:r>
-              <m:sSub>
-                <m:sSubPr>
-                  <m:ctrlPr>
-                    <w:rPr>
-                      <w:rFonts w:ascii="Cambria Math" w:hAnsi="Cambria Math"/>
-                      <w:i/>
-                      <w:iCs/>
-                      <w:lang w:val="en-US"/>
-                    </w:rPr>
-                  </m:ctrlPr>
-                </m:sSubPr>
-                <m:e>
-                  <m:r>
-                    <w:rPr>
-                      <w:rFonts w:ascii="Cambria Math" w:hAnsi="Cambria Math"/>
-                      <w:lang w:val="en-US"/>
-                    </w:rPr>
-                    <m:t>f</m:t>
-                  </m:r>
-                </m:e>
-                <m:sub>
-                  <m:r>
-                    <w:rPr>
-                      <w:rFonts w:ascii="Cambria Math" w:hAnsi="Cambria Math"/>
-                      <w:lang w:val="en-US"/>
-                    </w:rPr>
-                    <m:t>N</m:t>
-                  </m:r>
-                </m:sub>
-              </m:sSub>
-              <m:d>
-                <m:dPr>
-                  <m:ctrlPr>
-                    <w:rPr>
-                      <w:rFonts w:ascii="Cambria Math" w:hAnsi="Cambria Math"/>
-                      <w:i/>
-                      <w:iCs/>
-                      <w:lang w:val="en-US"/>
-                    </w:rPr>
-                  </m:ctrlPr>
-                </m:dPr>
-                <m:e>
-                  <m:r>
-                    <w:rPr>
-                      <w:rFonts w:ascii="Cambria Math" w:hAnsi="Cambria Math"/>
-                      <w:lang w:val="en-US"/>
-                    </w:rPr>
-                    <m:t>1</m:t>
+                    <m:t>0,1</m:t>
                   </m:r>
                 </m:e>
               </m:d>
@@ -689,7 +1200,7 @@
                       <w:rFonts w:ascii="Cambria Math" w:hAnsi="Cambria Math"/>
                       <w:lang w:val="en-US"/>
                     </w:rPr>
-                    <m:t>0</m:t>
+                    <m:t>t</m:t>
                   </m:r>
                 </m:e>
               </m:d>
@@ -698,365 +1209,7 @@
                   <w:rFonts w:ascii="Cambria Math" w:hAnsi="Cambria Math"/>
                   <w:lang w:val="en-US"/>
                 </w:rPr>
-                <m:t>=</m:t>
-              </m:r>
-              <m:sSub>
-                <m:sSubPr>
-                  <m:ctrlPr>
-                    <w:rPr>
-                      <w:rFonts w:ascii="Cambria Math" w:hAnsi="Cambria Math"/>
-                      <w:i/>
-                      <w:iCs/>
-                      <w:lang w:val="en-US"/>
-                    </w:rPr>
-                  </m:ctrlPr>
-                </m:sSubPr>
-                <m:e>
-                  <m:r>
-                    <w:rPr>
-                      <w:rFonts w:ascii="Cambria Math" w:hAnsi="Cambria Math"/>
-                      <w:lang w:val="en-US"/>
-                    </w:rPr>
-                    <m:t>f</m:t>
-                  </m:r>
-                </m:e>
-                <m:sub>
-                  <m:r>
-                    <w:rPr>
-                      <w:rFonts w:ascii="Cambria Math" w:hAnsi="Cambria Math"/>
-                      <w:lang w:val="en-US"/>
-                    </w:rPr>
-                    <m:t>j</m:t>
-                  </m:r>
-                </m:sub>
-              </m:sSub>
-              <m:d>
-                <m:dPr>
-                  <m:ctrlPr>
-                    <w:rPr>
-                      <w:rFonts w:ascii="Cambria Math" w:hAnsi="Cambria Math"/>
-                      <w:i/>
-                      <w:iCs/>
-                      <w:lang w:val="en-US"/>
-                    </w:rPr>
-                  </m:ctrlPr>
-                </m:dPr>
-                <m:e>
-                  <m:r>
-                    <w:rPr>
-                      <w:rFonts w:ascii="Cambria Math" w:hAnsi="Cambria Math"/>
-                      <w:lang w:val="en-US"/>
-                    </w:rPr>
-                    <m:t>1</m:t>
-                  </m:r>
-                </m:e>
-              </m:d>
-              <m:r>
-                <w:rPr>
-                  <w:rFonts w:ascii="Cambria Math" w:hAnsi="Cambria Math"/>
-                  <w:lang w:val="en-US"/>
-                </w:rPr>
-                <m:t> </m:t>
-              </m:r>
-              <m:r>
-                <w:rPr>
-                  <w:rFonts w:ascii="Cambria Math" w:hAnsi="Cambria Math"/>
-                </w:rPr>
-                <m:t>при </m:t>
-              </m:r>
-              <m:r>
-                <w:rPr>
-                  <w:rFonts w:ascii="Cambria Math" w:hAnsi="Cambria Math"/>
-                  <w:lang w:val="en-US"/>
-                </w:rPr>
-                <m:t>i=j-1  </m:t>
-              </m:r>
-            </m:e>
-          </m:d>
-          <m:r>
-            <w:rPr>
-              <w:rFonts w:ascii="Cambria Math" w:hAnsi="Cambria Math"/>
-              <w:lang w:val="en-US"/>
-            </w:rPr>
-            <m:t>, </m:t>
-          </m:r>
-          <m:r>
-            <w:rPr>
-              <w:rFonts w:ascii="Cambria Math" w:hAnsi="Cambria Math"/>
-            </w:rPr>
-            <m:t>где</m:t>
-          </m:r>
-        </m:oMath>
-      </m:oMathPara>
-    </w:p>
-    <w:p>
-      <w:pPr>
-        <w:pStyle w:val="ListParagraph"/>
-        <w:spacing w:after="120"/>
-        <w:ind w:left="1080" w:firstLine="0"/>
-        <w:rPr>
-          <w:iCs/>
-        </w:rPr>
-      </w:pPr>
-      <m:oMath>
-        <m:r>
-          <w:rPr>
-            <w:rFonts w:ascii="Cambria Math" w:hAnsi="Cambria Math"/>
-          </w:rPr>
-          <m:t xml:space="preserve">   </m:t>
-        </m:r>
-        <m:r>
-          <w:rPr>
-            <w:rFonts w:ascii="Cambria Math" w:hAnsi="Cambria Math"/>
-            <w:lang w:val="en-US"/>
-          </w:rPr>
-          <m:t>B</m:t>
-        </m:r>
-        <m:r>
-          <w:rPr>
-            <w:rFonts w:ascii="Cambria Math" w:hAnsi="Cambria Math"/>
-          </w:rPr>
-          <m:t>-класс</m:t>
-        </m:r>
-        <m:r>
-          <w:rPr>
-            <w:rFonts w:ascii="Cambria Math" w:hAnsi="Cambria Math"/>
-            <w:lang w:val="en-US"/>
-          </w:rPr>
-          <m:t> </m:t>
-        </m:r>
-        <m:r>
-          <w:rPr>
-            <w:rFonts w:ascii="Cambria Math" w:hAnsi="Cambria Math"/>
-          </w:rPr>
-          <m:t>плоских функций Безье 1,2 или 3 порядка</m:t>
-        </m:r>
-      </m:oMath>
-      <w:r>
-        <w:t xml:space="preserve">, </w:t>
-      </w:r>
-      <m:oMath>
-        <m:r>
-          <w:rPr>
-            <w:rFonts w:ascii="Cambria Math" w:hAnsi="Cambria Math"/>
-            <w:lang w:val="en-US"/>
-          </w:rPr>
-          <m:t>N</m:t>
-        </m:r>
-        <m:r>
-          <w:rPr>
-            <w:rFonts w:ascii="Cambria Math" w:hAnsi="Cambria Math"/>
-          </w:rPr>
-          <m:t>=|</m:t>
-        </m:r>
-        <m:r>
-          <w:rPr>
-            <w:rFonts w:ascii="Cambria Math" w:hAnsi="Cambria Math"/>
-            <w:lang w:val="en-US"/>
-          </w:rPr>
-          <m:t>F</m:t>
-        </m:r>
-        <m:r>
-          <w:rPr>
-            <w:rFonts w:ascii="Cambria Math" w:hAnsi="Cambria Math"/>
-          </w:rPr>
-          <m:t>|</m:t>
-        </m:r>
-      </m:oMath>
-    </w:p>
-    <w:p>
-      <w:pPr>
-        <w:pStyle w:val="ListParagraph"/>
-        <w:spacing w:after="120"/>
-        <w:ind w:left="1080" w:firstLine="0"/>
-      </w:pPr>
-    </w:p>
-    <w:p>
-      <w:pPr>
-        <w:pStyle w:val="ListParagraph"/>
-        <w:numPr>
-          <w:ilvl w:val="0"/>
-          <w:numId w:val="25"/>
-        </w:numPr>
-        <w:spacing w:after="120"/>
-      </w:pPr>
-      <w:r>
-        <w:t xml:space="preserve">Точность разбиения контура на отрезки </w:t>
-      </w:r>
-      <m:oMath>
-        <m:sSub>
-          <m:sSubPr>
-            <m:ctrlPr>
-              <w:rPr>
-                <w:rFonts w:ascii="Cambria Math" w:hAnsi="Cambria Math"/>
-                <w:i/>
-              </w:rPr>
-            </m:ctrlPr>
-          </m:sSubPr>
-          <m:e>
-            <m:r>
-              <w:rPr>
-                <w:rFonts w:ascii="Cambria Math" w:hAnsi="Cambria Math"/>
-              </w:rPr>
-              <m:t>k</m:t>
-            </m:r>
-          </m:e>
-          <m:sub>
-            <m:r>
-              <w:rPr>
-                <w:rFonts w:ascii="Cambria Math" w:hAnsi="Cambria Math"/>
-              </w:rPr>
-              <m:t>1</m:t>
-            </m:r>
-          </m:sub>
-        </m:sSub>
-      </m:oMath>
-    </w:p>
-    <w:p>
-      <w:pPr>
-        <w:pStyle w:val="ListParagraph"/>
-        <w:numPr>
-          <w:ilvl w:val="0"/>
-          <w:numId w:val="25"/>
-        </w:numPr>
-        <w:spacing w:after="120"/>
-      </w:pPr>
-      <w:r>
-        <w:t>Точность построения срединной поверхности</w:t>
-      </w:r>
-      <w:r>
-        <w:t xml:space="preserve"> </w:t>
-      </w:r>
-      <m:oMath>
-        <m:sSub>
-          <m:sSubPr>
-            <m:ctrlPr>
-              <w:rPr>
-                <w:rFonts w:ascii="Cambria Math" w:hAnsi="Cambria Math"/>
-                <w:i/>
-                <w:lang w:val="en-US"/>
-              </w:rPr>
-            </m:ctrlPr>
-          </m:sSubPr>
-          <m:e>
-            <m:r>
-              <w:rPr>
-                <w:rFonts w:ascii="Cambria Math" w:hAnsi="Cambria Math"/>
-                <w:lang w:val="en-US"/>
-              </w:rPr>
-              <m:t>k</m:t>
-            </m:r>
-          </m:e>
-          <m:sub>
-            <m:r>
-              <w:rPr>
-                <w:rFonts w:ascii="Cambria Math" w:hAnsi="Cambria Math"/>
-              </w:rPr>
-              <m:t>2</m:t>
-            </m:r>
-          </m:sub>
-        </m:sSub>
-      </m:oMath>
-    </w:p>
-    <w:p>
-      <w:pPr>
-        <w:spacing w:after="120"/>
-        <w:ind w:left="720" w:firstLine="0"/>
-      </w:pPr>
-      <w:r>
-        <w:t>Введем обозначение точек принадлежащих замкнутому контуру:</w:t>
-      </w:r>
-    </w:p>
-    <w:p>
-      <w:pPr>
-        <w:spacing w:after="120"/>
-        <w:ind w:firstLine="0"/>
-      </w:pPr>
-      <m:oMathPara>
-        <m:oMathParaPr>
-          <m:jc m:val="center"/>
-        </m:oMathParaPr>
-        <m:oMath>
-          <m:r>
-            <w:rPr>
-              <w:rFonts w:ascii="Cambria Math" w:hAnsi="Cambria Math"/>
-              <w:lang w:val="en-US"/>
-            </w:rPr>
-            <m:t>x,y∈K, где K=</m:t>
-          </m:r>
-          <m:d>
-            <m:dPr>
-              <m:begChr m:val="{"/>
-              <m:endChr m:val="}"/>
-              <m:ctrlPr>
-                <w:rPr>
-                  <w:rFonts w:ascii="Cambria Math" w:hAnsi="Cambria Math"/>
-                  <w:i/>
-                  <w:iCs/>
-                  <w:lang w:val="en-US"/>
-                </w:rPr>
-              </m:ctrlPr>
-            </m:dPr>
-            <m:e>
-              <m:r>
-                <w:rPr>
-                  <w:rFonts w:ascii="Cambria Math" w:hAnsi="Cambria Math"/>
-                  <w:lang w:val="en-US"/>
-                </w:rPr>
-                <m:t>t:∃i∈</m:t>
-              </m:r>
-              <m:d>
-                <m:dPr>
-                  <m:begChr m:val="["/>
-                  <m:endChr m:val="]"/>
-                  <m:ctrlPr>
-                    <w:rPr>
-                      <w:rFonts w:ascii="Cambria Math" w:hAnsi="Cambria Math"/>
-                      <w:i/>
-                      <w:iCs/>
-                      <w:lang w:val="en-US"/>
-                    </w:rPr>
-                  </m:ctrlPr>
-                </m:dPr>
-                <m:e>
-                  <m:r>
-                    <w:rPr>
-                      <w:rFonts w:ascii="Cambria Math" w:hAnsi="Cambria Math"/>
-                      <w:lang w:val="en-US"/>
-                    </w:rPr>
-                    <m:t>1,</m:t>
-                  </m:r>
-                  <m:d>
-                    <m:dPr>
-                      <m:begChr m:val="|"/>
-                      <m:endChr m:val="|"/>
-                      <m:ctrlPr>
-                        <w:rPr>
-                          <w:rFonts w:ascii="Cambria Math" w:hAnsi="Cambria Math"/>
-                          <w:i/>
-                          <w:iCs/>
-                          <w:lang w:val="en-US"/>
-                        </w:rPr>
-                      </m:ctrlPr>
-                    </m:dPr>
-                    <m:e>
-                      <m:r>
-                        <w:rPr>
-                          <w:rFonts w:ascii="Cambria Math" w:hAnsi="Cambria Math"/>
-                          <w:lang w:val="en-US"/>
-                        </w:rPr>
-                        <m:t>F</m:t>
-                      </m:r>
-                    </m:e>
-                  </m:d>
-                </m:e>
-              </m:d>
-              <m:r>
-                <w:rPr>
-                  <w:rFonts w:ascii="Cambria Math" w:hAnsi="Cambria Math"/>
-                  <w:lang w:val="en-US"/>
-                </w:rPr>
-                <m:t>, t∈</m:t>
+                <m:t>=c, </m:t>
               </m:r>
               <m:sSub>
                 <m:sSubPr>
@@ -1093,44 +1246,7 @@
                   <w:rFonts w:ascii="Cambria Math" w:hAnsi="Cambria Math"/>
                   <w:lang w:val="en-US"/>
                 </w:rPr>
-                <m:t>, </m:t>
-              </m:r>
-              <m:sSub>
-                <m:sSubPr>
-                  <m:ctrlPr>
-                    <w:rPr>
-                      <w:rFonts w:ascii="Cambria Math" w:hAnsi="Cambria Math"/>
-                      <w:i/>
-                      <w:iCs/>
-                      <w:lang w:val="en-US"/>
-                    </w:rPr>
-                  </m:ctrlPr>
-                </m:sSubPr>
-                <m:e>
-                  <m:r>
-                    <w:rPr>
-                      <w:rFonts w:ascii="Cambria Math" w:hAnsi="Cambria Math"/>
-                      <w:lang w:val="en-US"/>
-                    </w:rPr>
-                    <m:t>f</m:t>
-                  </m:r>
-                </m:e>
-                <m:sub>
-                  <m:r>
-                    <w:rPr>
-                      <w:rFonts w:ascii="Cambria Math" w:hAnsi="Cambria Math"/>
-                      <w:lang w:val="en-US"/>
-                    </w:rPr>
-                    <m:t>i</m:t>
-                  </m:r>
-                </m:sub>
-              </m:sSub>
-              <m:r>
-                <w:rPr>
-                  <w:rFonts w:ascii="Cambria Math" w:hAnsi="Cambria Math"/>
-                  <w:lang w:val="en-US"/>
-                </w:rPr>
-                <m:t>∈F</m:t>
+                <m:t>∈K</m:t>
               </m:r>
             </m:e>
           </m:d>
@@ -1141,17 +1257,54 @@
       <w:pPr>
         <w:spacing w:after="120"/>
         <w:ind w:left="1080" w:firstLine="0"/>
-      </w:pPr>
-      <w:r>
-        <w:t>Тогда модель срединной поверхности имеет вид:</w:t>
-      </w:r>
+        <w:rPr>
+          <w:i/>
+        </w:rPr>
+      </w:pPr>
+      <w:r>
+        <w:t xml:space="preserve">Тогда </w:t>
+      </w:r>
+      <w:r>
+        <w:t xml:space="preserve">точки </w:t>
+      </w:r>
+      <m:oMath>
+        <m:r>
+          <w:rPr>
+            <w:rFonts w:ascii="Cambria Math" w:hAnsi="Cambria Math"/>
+          </w:rPr>
+          <m:t>z</m:t>
+        </m:r>
+      </m:oMath>
+      <w:r>
+        <w:t xml:space="preserve"> </w:t>
+      </w:r>
+      <w:r>
+        <w:t>срединой поверхности должны удовлетворять следующей системе</w:t>
+      </w:r>
+      <w:r>
+        <w:t>:</w:t>
+      </w:r>
+      <w:r>
+        <w:t xml:space="preserve"> </w:t>
+      </w:r>
+      <m:oMath>
+        <m:r>
+          <w:rPr>
+            <w:rFonts w:ascii="Cambria Math" w:hAnsi="Cambria Math"/>
+          </w:rPr>
+          <m:t>∀x,y∈C :</m:t>
+        </m:r>
+      </m:oMath>
     </w:p>
     <w:p>
       <w:pPr>
         <w:spacing w:after="120"/>
         <w:ind w:firstLine="0"/>
         <w:rPr>
-          <w:sz w:val="22"/>
+          <w:iCs/>
+          <w:color w:val="000000" w:themeColor="text1"/>
+          <w:kern w:val="24"/>
+          <w:szCs w:val="36"/>
           <w:lang w:val="en-US"/>
         </w:rPr>
       </w:pPr>
@@ -1171,7 +1324,6 @@
                   <w:iCs/>
                   <w:color w:val="000000" w:themeColor="text1"/>
                   <w:kern w:val="24"/>
-                  <w:sz w:val="32"/>
                   <w:szCs w:val="36"/>
                   <w:lang w:val="en-US"/>
                 </w:rPr>
@@ -1187,23 +1339,175 @@
                       <w:iCs/>
                       <w:color w:val="000000" w:themeColor="text1"/>
                       <w:kern w:val="24"/>
-                      <w:sz w:val="32"/>
                       <w:szCs w:val="36"/>
                       <w:lang w:val="en-US"/>
                     </w:rPr>
                   </m:ctrlPr>
                 </m:eqArrPr>
                 <m:e>
+                  <m:d>
+                    <m:dPr>
+                      <m:ctrlPr>
+                        <w:rPr>
+                          <w:rFonts w:ascii="Cambria Math" w:hAnsi="Cambria Math" w:cstheme="minorBidi"/>
+                          <w:i/>
+                          <w:color w:val="000000" w:themeColor="text1"/>
+                          <w:kern w:val="24"/>
+                          <w:szCs w:val="36"/>
+                        </w:rPr>
+                      </m:ctrlPr>
+                    </m:dPr>
+                    <m:e>
+                      <m:r>
+                        <w:rPr>
+                          <w:rFonts w:ascii="Cambria Math" w:hAnsi="Cambria Math" w:cstheme="minorBidi"/>
+                          <w:color w:val="000000" w:themeColor="text1"/>
+                          <w:kern w:val="24"/>
+                          <w:szCs w:val="36"/>
+                          <w:lang w:val="en-US"/>
+                        </w:rPr>
+                        <m:t>x</m:t>
+                      </m:r>
+                      <m:r>
+                        <w:rPr>
+                          <w:rFonts w:ascii="Cambria Math" w:hAnsi="Cambria Math" w:cstheme="minorBidi"/>
+                          <w:color w:val="000000" w:themeColor="text1"/>
+                          <w:kern w:val="24"/>
+                          <w:szCs w:val="36"/>
+                        </w:rPr>
+                        <m:t>-</m:t>
+                      </m:r>
+                      <m:r>
+                        <w:rPr>
+                          <w:rFonts w:ascii="Cambria Math" w:hAnsi="Cambria Math" w:cstheme="minorBidi"/>
+                          <w:color w:val="000000" w:themeColor="text1"/>
+                          <w:kern w:val="24"/>
+                          <w:szCs w:val="36"/>
+                          <w:lang w:val="en-US"/>
+                        </w:rPr>
+                        <m:t>z</m:t>
+                      </m:r>
+                    </m:e>
+                  </m:d>
                   <m:r>
                     <w:rPr>
                       <w:rFonts w:ascii="Cambria Math" w:hAnsi="Cambria Math" w:cstheme="minorBidi"/>
                       <w:color w:val="000000" w:themeColor="text1"/>
                       <w:kern w:val="24"/>
-                      <w:sz w:val="32"/>
+                      <w:szCs w:val="36"/>
+                    </w:rPr>
+                    <m:t>×</m:t>
+                  </m:r>
+                  <m:r>
+                    <w:rPr>
+                      <w:rFonts w:ascii="Cambria Math" w:hAnsi="Cambria Math" w:cstheme="minorBidi"/>
+                      <w:color w:val="000000" w:themeColor="text1"/>
+                      <w:kern w:val="24"/>
                       <w:szCs w:val="36"/>
                       <w:lang w:val="en-US"/>
                     </w:rPr>
-                    <m:t>f(x) = 0,</m:t>
+                    <m:t>∇</m:t>
+                  </m:r>
+                  <m:sSub>
+                    <m:sSubPr>
+                      <m:ctrlPr>
+                        <w:rPr>
+                          <w:rFonts w:ascii="Cambria Math" w:hAnsi="Cambria Math" w:cstheme="minorBidi"/>
+                          <w:i/>
+                          <w:color w:val="000000" w:themeColor="text1"/>
+                          <w:kern w:val="24"/>
+                          <w:szCs w:val="36"/>
+                          <w:lang w:val="en-US"/>
+                        </w:rPr>
+                      </m:ctrlPr>
+                    </m:sSubPr>
+                    <m:e>
+                      <m:r>
+                        <w:rPr>
+                          <w:rFonts w:ascii="Cambria Math" w:hAnsi="Cambria Math" w:cstheme="minorBidi"/>
+                          <w:color w:val="000000" w:themeColor="text1"/>
+                          <w:kern w:val="24"/>
+                          <w:szCs w:val="36"/>
+                          <w:lang w:val="en-US"/>
+                        </w:rPr>
+                        <m:t>f</m:t>
+                      </m:r>
+                    </m:e>
+                    <m:sub>
+                      <m:r>
+                        <w:rPr>
+                          <w:rFonts w:ascii="Cambria Math" w:hAnsi="Cambria Math" w:cstheme="minorBidi"/>
+                          <w:color w:val="000000" w:themeColor="text1"/>
+                          <w:kern w:val="24"/>
+                          <w:szCs w:val="36"/>
+                          <w:lang w:val="en-US"/>
+                        </w:rPr>
+                        <m:t>u</m:t>
+                      </m:r>
+                    </m:sub>
+                  </m:sSub>
+                  <m:d>
+                    <m:dPr>
+                      <m:ctrlPr>
+                        <w:rPr>
+                          <w:rFonts w:ascii="Cambria Math" w:hAnsi="Cambria Math" w:cstheme="minorBidi"/>
+                          <w:i/>
+                          <w:color w:val="000000" w:themeColor="text1"/>
+                          <w:kern w:val="24"/>
+                          <w:szCs w:val="36"/>
+                        </w:rPr>
+                      </m:ctrlPr>
+                    </m:dPr>
+                    <m:e>
+                      <m:r>
+                        <w:rPr>
+                          <w:rFonts w:ascii="Cambria Math" w:hAnsi="Cambria Math" w:cstheme="minorBidi"/>
+                          <w:color w:val="000000" w:themeColor="text1"/>
+                          <w:kern w:val="24"/>
+                          <w:szCs w:val="36"/>
+                          <w:lang w:val="en-US"/>
+                        </w:rPr>
+                        <m:t>t</m:t>
+                      </m:r>
+                    </m:e>
+                  </m:d>
+                  <m:r>
+                    <w:rPr>
+                      <w:rFonts w:ascii="Cambria Math" w:hAnsi="Cambria Math" w:cstheme="minorBidi"/>
+                      <w:color w:val="000000" w:themeColor="text1"/>
+                      <w:kern w:val="24"/>
+                      <w:szCs w:val="36"/>
+                      <w:lang w:val="en-US"/>
+                    </w:rPr>
+                    <m:t> </m:t>
+                  </m:r>
+                  <m:r>
+                    <w:rPr>
+                      <w:rFonts w:ascii="Cambria Math" w:hAnsi="Cambria Math" w:cstheme="minorBidi"/>
+                      <w:color w:val="000000" w:themeColor="text1"/>
+                      <w:kern w:val="24"/>
+                      <w:szCs w:val="36"/>
+                    </w:rPr>
+                    <m:t>=</m:t>
+                  </m:r>
+                  <m:r>
+                    <w:rPr>
+                      <w:rFonts w:ascii="Cambria Math" w:hAnsi="Cambria Math" w:cstheme="minorBidi"/>
+                      <w:color w:val="000000" w:themeColor="text1"/>
+                      <w:kern w:val="24"/>
+                      <w:szCs w:val="36"/>
+                      <w:lang w:val="en-US"/>
+                    </w:rPr>
+                    <m:t> </m:t>
+                  </m:r>
+                  <m:r>
+                    <w:rPr>
+                      <w:rFonts w:ascii="Cambria Math" w:hAnsi="Cambria Math" w:cstheme="minorBidi"/>
+                      <w:color w:val="000000" w:themeColor="text1"/>
+                      <w:kern w:val="24"/>
+                      <w:szCs w:val="36"/>
+                    </w:rPr>
+                    <m:t>0,</m:t>
                   </m:r>
                 </m:e>
                 <m:e>
@@ -1212,11 +1516,175 @@
                       <w:rFonts w:ascii="Cambria Math" w:hAnsi="Cambria Math" w:cstheme="minorBidi"/>
                       <w:color w:val="000000" w:themeColor="text1"/>
                       <w:kern w:val="24"/>
-                      <w:sz w:val="32"/>
                       <w:szCs w:val="36"/>
                       <w:lang w:val="en-US"/>
                     </w:rPr>
-                    <m:t>f(y) = 0, </m:t>
+                    <m:t> </m:t>
+                  </m:r>
+                  <m:d>
+                    <m:dPr>
+                      <m:ctrlPr>
+                        <w:rPr>
+                          <w:rFonts w:ascii="Cambria Math" w:hAnsi="Cambria Math" w:cstheme="minorBidi"/>
+                          <w:i/>
+                          <w:color w:val="000000" w:themeColor="text1"/>
+                          <w:kern w:val="24"/>
+                          <w:szCs w:val="36"/>
+                          <w:lang w:val="en-US"/>
+                        </w:rPr>
+                      </m:ctrlPr>
+                    </m:dPr>
+                    <m:e>
+                      <m:r>
+                        <w:rPr>
+                          <w:rFonts w:ascii="Cambria Math" w:hAnsi="Cambria Math" w:cstheme="minorBidi"/>
+                          <w:color w:val="000000" w:themeColor="text1"/>
+                          <w:kern w:val="24"/>
+                          <w:szCs w:val="36"/>
+                          <w:lang w:val="en-US"/>
+                        </w:rPr>
+                        <m:t>y</m:t>
+                      </m:r>
+                      <m:r>
+                        <w:rPr>
+                          <w:rFonts w:ascii="Cambria Math" w:hAnsi="Cambria Math" w:cstheme="minorBidi"/>
+                          <w:color w:val="000000" w:themeColor="text1"/>
+                          <w:kern w:val="24"/>
+                          <w:szCs w:val="36"/>
+                        </w:rPr>
+                        <m:t>-</m:t>
+                      </m:r>
+                      <m:r>
+                        <w:rPr>
+                          <w:rFonts w:ascii="Cambria Math" w:hAnsi="Cambria Math" w:cstheme="minorBidi"/>
+                          <w:color w:val="000000" w:themeColor="text1"/>
+                          <w:kern w:val="24"/>
+                          <w:szCs w:val="36"/>
+                          <w:lang w:val="en-US"/>
+                        </w:rPr>
+                        <m:t>z</m:t>
+                      </m:r>
+                    </m:e>
+                  </m:d>
+                  <m:r>
+                    <w:rPr>
+                      <w:rFonts w:ascii="Cambria Math" w:hAnsi="Cambria Math" w:cstheme="minorBidi"/>
+                      <w:color w:val="000000" w:themeColor="text1"/>
+                      <w:kern w:val="24"/>
+                      <w:szCs w:val="36"/>
+                    </w:rPr>
+                    <m:t>×</m:t>
+                  </m:r>
+                  <m:r>
+                    <w:rPr>
+                      <w:rFonts w:ascii="Cambria Math" w:hAnsi="Cambria Math" w:cstheme="minorBidi"/>
+                      <w:color w:val="000000" w:themeColor="text1"/>
+                      <w:kern w:val="24"/>
+                      <w:szCs w:val="36"/>
+                      <w:lang w:val="en-US"/>
+                    </w:rPr>
+                    <m:t>∇</m:t>
+                  </m:r>
+                  <m:sSub>
+                    <m:sSubPr>
+                      <m:ctrlPr>
+                        <w:rPr>
+                          <w:rFonts w:ascii="Cambria Math" w:hAnsi="Cambria Math" w:cstheme="minorBidi"/>
+                          <w:i/>
+                          <w:color w:val="000000" w:themeColor="text1"/>
+                          <w:kern w:val="24"/>
+                          <w:szCs w:val="36"/>
+                          <w:lang w:val="en-US"/>
+                        </w:rPr>
+                      </m:ctrlPr>
+                    </m:sSubPr>
+                    <m:e>
+                      <m:r>
+                        <w:rPr>
+                          <w:rFonts w:ascii="Cambria Math" w:hAnsi="Cambria Math" w:cstheme="minorBidi"/>
+                          <w:color w:val="000000" w:themeColor="text1"/>
+                          <w:kern w:val="24"/>
+                          <w:szCs w:val="36"/>
+                          <w:lang w:val="en-US"/>
+                        </w:rPr>
+                        <m:t>f</m:t>
+                      </m:r>
+                    </m:e>
+                    <m:sub>
+                      <m:r>
+                        <w:rPr>
+                          <w:rFonts w:ascii="Cambria Math" w:hAnsi="Cambria Math" w:cstheme="minorBidi"/>
+                          <w:color w:val="000000" w:themeColor="text1"/>
+                          <w:kern w:val="24"/>
+                          <w:szCs w:val="36"/>
+                          <w:lang w:val="en-US"/>
+                        </w:rPr>
+                        <m:t>v</m:t>
+                      </m:r>
+                    </m:sub>
+                  </m:sSub>
+                  <m:d>
+                    <m:dPr>
+                      <m:ctrlPr>
+                        <w:rPr>
+                          <w:rFonts w:ascii="Cambria Math" w:hAnsi="Cambria Math" w:cstheme="minorBidi"/>
+                          <w:i/>
+                          <w:color w:val="000000" w:themeColor="text1"/>
+                          <w:kern w:val="24"/>
+                          <w:szCs w:val="36"/>
+                        </w:rPr>
+                      </m:ctrlPr>
+                    </m:dPr>
+                    <m:e>
+                      <m:r>
+                        <w:rPr>
+                          <w:rFonts w:ascii="Cambria Math" w:hAnsi="Cambria Math" w:cstheme="minorBidi"/>
+                          <w:color w:val="000000" w:themeColor="text1"/>
+                          <w:kern w:val="24"/>
+                          <w:szCs w:val="36"/>
+                          <w:lang w:val="en-US"/>
+                        </w:rPr>
+                        <m:t>k</m:t>
+                      </m:r>
+                    </m:e>
+                  </m:d>
+                  <m:r>
+                    <w:rPr>
+                      <w:rFonts w:ascii="Cambria Math" w:hAnsi="Cambria Math" w:cstheme="minorBidi"/>
+                      <w:color w:val="000000" w:themeColor="text1"/>
+                      <w:kern w:val="24"/>
+                      <w:szCs w:val="36"/>
+                      <w:lang w:val="en-US"/>
+                    </w:rPr>
+                    <m:t> </m:t>
+                  </m:r>
+                  <m:r>
+                    <w:rPr>
+                      <w:rFonts w:ascii="Cambria Math" w:hAnsi="Cambria Math" w:cstheme="minorBidi"/>
+                      <w:color w:val="000000" w:themeColor="text1"/>
+                      <w:kern w:val="24"/>
+                      <w:szCs w:val="36"/>
+                    </w:rPr>
+                    <m:t>=</m:t>
+                  </m:r>
+                  <m:r>
+                    <w:rPr>
+                      <w:rFonts w:ascii="Cambria Math" w:hAnsi="Cambria Math" w:cstheme="minorBidi"/>
+                      <w:color w:val="000000" w:themeColor="text1"/>
+                      <w:kern w:val="24"/>
+                      <w:szCs w:val="36"/>
+                      <w:lang w:val="en-US"/>
+                    </w:rPr>
+                    <m:t> </m:t>
+                  </m:r>
+                  <m:r>
+                    <w:rPr>
+                      <w:rFonts w:ascii="Cambria Math" w:hAnsi="Cambria Math" w:cstheme="minorBidi"/>
+                      <w:color w:val="000000" w:themeColor="text1"/>
+                      <w:kern w:val="24"/>
+                      <w:szCs w:val="36"/>
+                    </w:rPr>
+                    <m:t>0,</m:t>
                   </m:r>
                 </m:e>
                 <m:e>
@@ -1225,33 +1693,6 @@
                       <w:rFonts w:ascii="Cambria Math" w:hAnsi="Cambria Math" w:cstheme="minorBidi"/>
                       <w:color w:val="000000" w:themeColor="text1"/>
                       <w:kern w:val="24"/>
-                      <w:sz w:val="32"/>
-                      <w:szCs w:val="36"/>
-                      <w:lang w:val="en-US"/>
-                    </w:rPr>
-                    <m:t>(x-z)×∇f(x) = 0,</m:t>
-                  </m:r>
-                </m:e>
-                <m:e>
-                  <m:r>
-                    <w:rPr>
-                      <w:rFonts w:ascii="Cambria Math" w:hAnsi="Cambria Math" w:cstheme="minorBidi"/>
-                      <w:color w:val="000000" w:themeColor="text1"/>
-                      <w:kern w:val="24"/>
-                      <w:sz w:val="32"/>
-                      <w:szCs w:val="36"/>
-                      <w:lang w:val="en-US"/>
-                    </w:rPr>
-                    <m:t> (y-z)×∇f(y) = 0,</m:t>
-                  </m:r>
-                </m:e>
-                <m:e>
-                  <m:r>
-                    <w:rPr>
-                      <w:rFonts w:ascii="Cambria Math" w:hAnsi="Cambria Math" w:cstheme="minorBidi"/>
-                      <w:color w:val="000000" w:themeColor="text1"/>
-                      <w:kern w:val="24"/>
-                      <w:sz w:val="32"/>
                       <w:szCs w:val="36"/>
                       <w:lang w:val="en-US"/>
                     </w:rPr>
@@ -1266,7 +1707,6 @@
                           <w:iCs/>
                           <w:color w:val="000000" w:themeColor="text1"/>
                           <w:kern w:val="24"/>
-                          <w:sz w:val="32"/>
                           <w:szCs w:val="36"/>
                           <w:lang w:val="en-US"/>
                         </w:rPr>
@@ -1284,7 +1724,6 @@
                               <w:iCs/>
                               <w:color w:val="000000" w:themeColor="text1"/>
                               <w:kern w:val="24"/>
-                              <w:sz w:val="32"/>
                               <w:szCs w:val="36"/>
                               <w:lang w:val="en-US"/>
                             </w:rPr>
@@ -1302,7 +1741,6 @@
                                   <w:iCs/>
                                   <w:color w:val="000000" w:themeColor="text1"/>
                                   <w:kern w:val="24"/>
-                                  <w:sz w:val="32"/>
                                   <w:szCs w:val="36"/>
                                   <w:lang w:val="en-US"/>
                                 </w:rPr>
@@ -1314,11 +1752,29 @@
                                   <w:rFonts w:ascii="Cambria Math" w:hAnsi="Cambria Math" w:cstheme="minorBidi"/>
                                   <w:color w:val="000000" w:themeColor="text1"/>
                                   <w:kern w:val="24"/>
-                                  <w:sz w:val="32"/>
                                   <w:szCs w:val="36"/>
                                   <w:lang w:val="en-US"/>
                                 </w:rPr>
-                                <m:t>x-z</m:t>
+                                <m:t>x</m:t>
+                              </m:r>
+                              <m:r>
+                                <w:rPr>
+                                  <w:rFonts w:ascii="Cambria Math" w:hAnsi="Cambria Math" w:cstheme="minorBidi"/>
+                                  <w:color w:val="000000" w:themeColor="text1"/>
+                                  <w:kern w:val="24"/>
+                                  <w:szCs w:val="36"/>
+                                </w:rPr>
+                                <m:t>-</m:t>
+                              </m:r>
+                              <m:r>
+                                <w:rPr>
+                                  <w:rFonts w:ascii="Cambria Math" w:hAnsi="Cambria Math" w:cstheme="minorBidi"/>
+                                  <w:color w:val="000000" w:themeColor="text1"/>
+                                  <w:kern w:val="24"/>
+                                  <w:szCs w:val="36"/>
+                                  <w:lang w:val="en-US"/>
+                                </w:rPr>
+                                <m:t>z</m:t>
                               </m:r>
                             </m:e>
                           </m:d>
@@ -1331,9 +1787,7 @@
                           <w:rFonts w:ascii="Cambria Math" w:hAnsi="Cambria Math" w:cstheme="minorBidi"/>
                           <w:color w:val="000000" w:themeColor="text1"/>
                           <w:kern w:val="24"/>
-                          <w:sz w:val="32"/>
                           <w:szCs w:val="36"/>
-                          <w:lang w:val="en-US"/>
                         </w:rPr>
                         <m:t>2</m:t>
                       </m:r>
@@ -1344,11 +1798,19 @@
                       <w:rFonts w:ascii="Cambria Math" w:hAnsi="Cambria Math" w:cstheme="minorBidi"/>
                       <w:color w:val="000000" w:themeColor="text1"/>
                       <w:kern w:val="24"/>
-                      <w:sz w:val="32"/>
                       <w:szCs w:val="36"/>
                       <w:lang w:val="en-US"/>
                     </w:rPr>
-                    <m:t> =</m:t>
+                    <m:t> </m:t>
+                  </m:r>
+                  <m:r>
+                    <w:rPr>
+                      <w:rFonts w:ascii="Cambria Math" w:hAnsi="Cambria Math" w:cstheme="minorBidi"/>
+                      <w:color w:val="000000" w:themeColor="text1"/>
+                      <w:kern w:val="24"/>
+                      <w:szCs w:val="36"/>
+                    </w:rPr>
+                    <m:t>=</m:t>
                   </m:r>
                   <m:sSup>
                     <m:sSupPr>
@@ -1359,7 +1821,6 @@
                           <w:iCs/>
                           <w:color w:val="000000" w:themeColor="text1"/>
                           <w:kern w:val="24"/>
-                          <w:sz w:val="32"/>
                           <w:szCs w:val="36"/>
                           <w:lang w:val="en-US"/>
                         </w:rPr>
@@ -1377,7 +1838,6 @@
                               <w:iCs/>
                               <w:color w:val="000000" w:themeColor="text1"/>
                               <w:kern w:val="24"/>
-                              <w:sz w:val="32"/>
                               <w:szCs w:val="36"/>
                               <w:lang w:val="en-US"/>
                             </w:rPr>
@@ -1395,7 +1855,6 @@
                                   <w:iCs/>
                                   <w:color w:val="000000" w:themeColor="text1"/>
                                   <w:kern w:val="24"/>
-                                  <w:sz w:val="32"/>
                                   <w:szCs w:val="36"/>
                                   <w:lang w:val="en-US"/>
                                 </w:rPr>
@@ -1407,11 +1866,29 @@
                                   <w:rFonts w:ascii="Cambria Math" w:hAnsi="Cambria Math" w:cstheme="minorBidi"/>
                                   <w:color w:val="000000" w:themeColor="text1"/>
                                   <w:kern w:val="24"/>
-                                  <w:sz w:val="32"/>
                                   <w:szCs w:val="36"/>
                                   <w:lang w:val="en-US"/>
                                 </w:rPr>
-                                <m:t>y-z</m:t>
+                                <m:t>y</m:t>
+                              </m:r>
+                              <m:r>
+                                <w:rPr>
+                                  <w:rFonts w:ascii="Cambria Math" w:hAnsi="Cambria Math" w:cstheme="minorBidi"/>
+                                  <w:color w:val="000000" w:themeColor="text1"/>
+                                  <w:kern w:val="24"/>
+                                  <w:szCs w:val="36"/>
+                                </w:rPr>
+                                <m:t>-</m:t>
+                              </m:r>
+                              <m:r>
+                                <w:rPr>
+                                  <w:rFonts w:ascii="Cambria Math" w:hAnsi="Cambria Math" w:cstheme="minorBidi"/>
+                                  <w:color w:val="000000" w:themeColor="text1"/>
+                                  <w:kern w:val="24"/>
+                                  <w:szCs w:val="36"/>
+                                  <w:lang w:val="en-US"/>
+                                </w:rPr>
+                                <m:t>z</m:t>
                               </m:r>
                             </m:e>
                           </m:d>
@@ -1424,9 +1901,7 @@
                           <w:rFonts w:ascii="Cambria Math" w:hAnsi="Cambria Math" w:cstheme="minorBidi"/>
                           <w:color w:val="000000" w:themeColor="text1"/>
                           <w:kern w:val="24"/>
-                          <w:sz w:val="32"/>
                           <w:szCs w:val="36"/>
-                          <w:lang w:val="en-US"/>
                         </w:rPr>
                         <m:t>2</m:t>
                       </m:r>
@@ -1437,9 +1912,7 @@
                       <w:rFonts w:ascii="Cambria Math" w:hAnsi="Cambria Math" w:cstheme="minorBidi"/>
                       <w:color w:val="000000" w:themeColor="text1"/>
                       <w:kern w:val="24"/>
-                      <w:sz w:val="32"/>
                       <w:szCs w:val="36"/>
-                      <w:lang w:val="en-US"/>
                     </w:rPr>
                     <m:t>,</m:t>
                   </m:r>
@@ -1450,11 +1923,10 @@
                       <w:rFonts w:ascii="Cambria Math" w:hAnsi="Cambria Math" w:cstheme="minorBidi"/>
                       <w:color w:val="000000" w:themeColor="text1"/>
                       <w:kern w:val="24"/>
-                      <w:sz w:val="32"/>
                       <w:szCs w:val="36"/>
                       <w:lang w:val="en-US"/>
                     </w:rPr>
-                    <m:t> t</m:t>
+                    <m:t> m</m:t>
                   </m:r>
                   <m:sSup>
                     <m:sSupPr>
@@ -1465,7 +1937,6 @@
                           <w:iCs/>
                           <w:color w:val="000000" w:themeColor="text1"/>
                           <w:kern w:val="24"/>
-                          <w:sz w:val="32"/>
                           <w:szCs w:val="36"/>
                           <w:lang w:val="en-US"/>
                         </w:rPr>
@@ -1483,7 +1954,6 @@
                               <w:iCs/>
                               <w:color w:val="000000" w:themeColor="text1"/>
                               <w:kern w:val="24"/>
-                              <w:sz w:val="32"/>
                               <w:szCs w:val="36"/>
                               <w:lang w:val="en-US"/>
                             </w:rPr>
@@ -1501,7 +1971,6 @@
                                   <w:iCs/>
                                   <w:color w:val="000000" w:themeColor="text1"/>
                                   <w:kern w:val="24"/>
-                                  <w:sz w:val="32"/>
                                   <w:szCs w:val="36"/>
                                   <w:lang w:val="en-US"/>
                                 </w:rPr>
@@ -1513,11 +1982,29 @@
                                   <w:rFonts w:ascii="Cambria Math" w:hAnsi="Cambria Math" w:cstheme="minorBidi"/>
                                   <w:color w:val="000000" w:themeColor="text1"/>
                                   <w:kern w:val="24"/>
-                                  <w:sz w:val="32"/>
                                   <w:szCs w:val="36"/>
                                   <w:lang w:val="en-US"/>
                                 </w:rPr>
-                                <m:t>x-y</m:t>
+                                <m:t>x</m:t>
+                              </m:r>
+                              <m:r>
+                                <w:rPr>
+                                  <w:rFonts w:ascii="Cambria Math" w:hAnsi="Cambria Math" w:cstheme="minorBidi"/>
+                                  <w:color w:val="000000" w:themeColor="text1"/>
+                                  <w:kern w:val="24"/>
+                                  <w:szCs w:val="36"/>
+                                </w:rPr>
+                                <m:t>-</m:t>
+                              </m:r>
+                              <m:r>
+                                <w:rPr>
+                                  <w:rFonts w:ascii="Cambria Math" w:hAnsi="Cambria Math" w:cstheme="minorBidi"/>
+                                  <w:color w:val="000000" w:themeColor="text1"/>
+                                  <w:kern w:val="24"/>
+                                  <w:szCs w:val="36"/>
+                                  <w:lang w:val="en-US"/>
+                                </w:rPr>
+                                <m:t>y</m:t>
                               </m:r>
                             </m:e>
                           </m:d>
@@ -1530,9 +2017,7 @@
                           <w:rFonts w:ascii="Cambria Math" w:hAnsi="Cambria Math" w:cstheme="minorBidi"/>
                           <w:color w:val="000000" w:themeColor="text1"/>
                           <w:kern w:val="24"/>
-                          <w:sz w:val="32"/>
                           <w:szCs w:val="36"/>
-                          <w:lang w:val="en-US"/>
                         </w:rPr>
                         <m:t>2</m:t>
                       </m:r>
@@ -1543,49 +2028,637 @@
                       <w:rFonts w:ascii="Cambria Math" w:hAnsi="Cambria Math" w:cstheme="minorBidi"/>
                       <w:color w:val="000000" w:themeColor="text1"/>
                       <w:kern w:val="24"/>
-                      <w:sz w:val="32"/>
                       <w:szCs w:val="36"/>
                       <w:lang w:val="en-US"/>
                     </w:rPr>
-                    <m:t> =1</m:t>
+                    <m:t> </m:t>
+                  </m:r>
+                  <m:r>
+                    <w:rPr>
+                      <w:rFonts w:ascii="Cambria Math" w:hAnsi="Cambria Math" w:cstheme="minorBidi"/>
+                      <w:color w:val="000000" w:themeColor="text1"/>
+                      <w:kern w:val="24"/>
+                      <w:szCs w:val="36"/>
+                    </w:rPr>
+                    <m:t>=1</m:t>
+                  </m:r>
+                  <m:ctrlPr>
+                    <w:rPr>
+                      <w:rFonts w:ascii="Cambria Math" w:eastAsia="Cambria Math" w:hAnsi="Cambria Math" w:cs="Cambria Math"/>
+                      <w:i/>
+                      <w:color w:val="000000" w:themeColor="text1"/>
+                      <w:kern w:val="24"/>
+                      <w:szCs w:val="36"/>
+                      <w:lang w:val="en-US"/>
+                    </w:rPr>
+                  </m:ctrlPr>
+                </m:e>
+                <m:e>
+                  <m:r>
+                    <w:rPr>
+                      <w:rFonts w:ascii="Cambria Math" w:eastAsia="Cambria Math" w:hAnsi="Cambria Math" w:cs="Cambria Math"/>
+                      <w:color w:val="000000" w:themeColor="text1"/>
+                      <w:kern w:val="24"/>
+                      <w:szCs w:val="36"/>
+                    </w:rPr>
+                    <m:t>∀</m:t>
+                  </m:r>
+                  <m:r>
+                    <w:rPr>
+                      <w:rFonts w:ascii="Cambria Math" w:eastAsia="Cambria Math" w:hAnsi="Cambria Math" w:cs="Cambria Math"/>
+                      <w:color w:val="000000" w:themeColor="text1"/>
+                      <w:kern w:val="24"/>
+                      <w:szCs w:val="36"/>
+                      <w:lang w:val="en-US"/>
+                    </w:rPr>
+                    <m:t>α</m:t>
+                  </m:r>
+                  <m:r>
+                    <w:rPr>
+                      <w:rFonts w:ascii="Cambria Math" w:eastAsia="Cambria Math" w:hAnsi="Cambria Math" w:cs="Cambria Math"/>
+                      <w:color w:val="000000" w:themeColor="text1"/>
+                      <w:kern w:val="24"/>
+                      <w:szCs w:val="36"/>
+                    </w:rPr>
+                    <m:t>∈</m:t>
+                  </m:r>
+                  <m:d>
+                    <m:dPr>
+                      <m:ctrlPr>
+                        <w:rPr>
+                          <w:rFonts w:ascii="Cambria Math" w:eastAsia="Cambria Math" w:hAnsi="Cambria Math" w:cs="Cambria Math"/>
+                          <w:i/>
+                          <w:color w:val="000000" w:themeColor="text1"/>
+                          <w:kern w:val="24"/>
+                          <w:szCs w:val="36"/>
+                          <w:lang w:val="en-US"/>
+                        </w:rPr>
+                      </m:ctrlPr>
+                    </m:dPr>
+                    <m:e>
+                      <m:r>
+                        <w:rPr>
+                          <w:rFonts w:ascii="Cambria Math" w:eastAsia="Cambria Math" w:hAnsi="Cambria Math" w:cs="Cambria Math"/>
+                          <w:color w:val="000000" w:themeColor="text1"/>
+                          <w:kern w:val="24"/>
+                          <w:szCs w:val="36"/>
+                        </w:rPr>
+                        <m:t>0,1</m:t>
+                      </m:r>
+                    </m:e>
+                  </m:d>
+                  <m:r>
+                    <w:rPr>
+                      <w:rFonts w:ascii="Cambria Math" w:eastAsia="Cambria Math" w:hAnsi="Cambria Math" w:cs="Cambria Math"/>
+                      <w:color w:val="000000" w:themeColor="text1"/>
+                      <w:kern w:val="24"/>
+                      <w:szCs w:val="36"/>
+                    </w:rPr>
+                    <m:t xml:space="preserve">: </m:t>
+                  </m:r>
+                  <m:r>
+                    <w:rPr>
+                      <w:rFonts w:ascii="Cambria Math" w:eastAsia="Cambria Math" w:hAnsi="Cambria Math" w:cs="Cambria Math"/>
+                      <w:color w:val="000000" w:themeColor="text1"/>
+                      <w:kern w:val="24"/>
+                      <w:szCs w:val="36"/>
+                      <w:lang w:val="en-US"/>
+                    </w:rPr>
+                    <m:t>αx</m:t>
+                  </m:r>
+                  <m:r>
+                    <w:rPr>
+                      <w:rFonts w:ascii="Cambria Math" w:eastAsia="Cambria Math" w:hAnsi="Cambria Math" w:cs="Cambria Math"/>
+                      <w:color w:val="000000" w:themeColor="text1"/>
+                      <w:kern w:val="24"/>
+                      <w:szCs w:val="36"/>
+                    </w:rPr>
+                    <m:t>+</m:t>
+                  </m:r>
+                  <m:d>
+                    <m:dPr>
+                      <m:ctrlPr>
+                        <w:rPr>
+                          <w:rFonts w:ascii="Cambria Math" w:eastAsia="Cambria Math" w:hAnsi="Cambria Math" w:cs="Cambria Math"/>
+                          <w:i/>
+                          <w:color w:val="000000" w:themeColor="text1"/>
+                          <w:kern w:val="24"/>
+                          <w:szCs w:val="36"/>
+                          <w:lang w:val="en-US"/>
+                        </w:rPr>
+                      </m:ctrlPr>
+                    </m:dPr>
+                    <m:e>
+                      <m:r>
+                        <w:rPr>
+                          <w:rFonts w:ascii="Cambria Math" w:eastAsia="Cambria Math" w:hAnsi="Cambria Math" w:cs="Cambria Math"/>
+                          <w:color w:val="000000" w:themeColor="text1"/>
+                          <w:kern w:val="24"/>
+                          <w:szCs w:val="36"/>
+                        </w:rPr>
+                        <m:t>1-</m:t>
+                      </m:r>
+                      <m:r>
+                        <w:rPr>
+                          <w:rFonts w:ascii="Cambria Math" w:eastAsia="Cambria Math" w:hAnsi="Cambria Math" w:cs="Cambria Math"/>
+                          <w:color w:val="000000" w:themeColor="text1"/>
+                          <w:kern w:val="24"/>
+                          <w:szCs w:val="36"/>
+                          <w:lang w:val="en-US"/>
+                        </w:rPr>
+                        <m:t>α</m:t>
+                      </m:r>
+                    </m:e>
+                  </m:d>
+                  <m:r>
+                    <w:rPr>
+                      <w:rFonts w:ascii="Cambria Math" w:eastAsia="Cambria Math" w:hAnsi="Cambria Math" w:cs="Cambria Math"/>
+                      <w:color w:val="000000" w:themeColor="text1"/>
+                      <w:kern w:val="24"/>
+                      <w:szCs w:val="36"/>
+                      <w:lang w:val="en-US"/>
+                    </w:rPr>
+                    <m:t>y</m:t>
+                  </m:r>
+                  <m:r>
+                    <w:rPr>
+                      <w:rFonts w:ascii="Cambria Math" w:eastAsia="Cambria Math" w:hAnsi="Cambria Math" w:cs="Cambria Math"/>
+                      <w:color w:val="000000" w:themeColor="text1"/>
+                      <w:kern w:val="24"/>
+                      <w:szCs w:val="36"/>
+                    </w:rPr>
+                    <m:t>∉</m:t>
+                  </m:r>
+                  <m:r>
+                    <w:rPr>
+                      <w:rFonts w:ascii="Cambria Math" w:eastAsia="Cambria Math" w:hAnsi="Cambria Math" w:cs="Cambria Math"/>
+                      <w:color w:val="000000" w:themeColor="text1"/>
+                      <w:kern w:val="24"/>
+                      <w:szCs w:val="36"/>
+                      <w:lang w:val="en-US"/>
+                    </w:rPr>
+                    <m:t>C</m:t>
                   </m:r>
                 </m:e>
               </m:eqArr>
             </m:e>
           </m:d>
-          <m:r>
-            <w:rPr>
-              <w:rFonts w:ascii="Cambria Math" w:hAnsi="Cambria Math" w:cstheme="minorBidi"/>
-              <w:color w:val="000000" w:themeColor="text1"/>
-              <w:kern w:val="24"/>
-              <w:sz w:val="32"/>
-              <w:szCs w:val="36"/>
-              <w:lang w:val="en-US"/>
-            </w:rPr>
-            <m:t>, t</m:t>
-          </m:r>
-          <m:r>
-            <w:rPr>
-              <w:rFonts w:ascii="Cambria Math" w:eastAsia="Cambria Math" w:hAnsi="Cambria Math" w:cstheme="minorBidi"/>
-              <w:color w:val="000000" w:themeColor="text1"/>
-              <w:kern w:val="24"/>
-              <w:sz w:val="32"/>
-              <w:szCs w:val="36"/>
-              <w:lang w:val="en-US"/>
-            </w:rPr>
-            <m:t>∈R</m:t>
-          </m:r>
         </m:oMath>
       </m:oMathPara>
     </w:p>
     <w:p>
       <w:pPr>
-        <w:pStyle w:val="ListParagraph"/>
         <w:spacing w:after="120"/>
         <w:ind w:firstLine="0"/>
         <w:rPr>
-          <w:lang w:val="en-US"/>
-        </w:rPr>
+          <w:i/>
+          <w:sz w:val="22"/>
+        </w:rPr>
+      </w:pPr>
+      <w:r>
+        <w:rPr>
+          <w:iCs/>
+          <w:color w:val="000000" w:themeColor="text1"/>
+          <w:kern w:val="24"/>
+          <w:szCs w:val="36"/>
+        </w:rPr>
+        <w:t xml:space="preserve">где </w:t>
+      </w:r>
+      <m:oMath>
+        <m:r>
+          <w:rPr>
+            <w:rFonts w:ascii="Cambria Math" w:hAnsi="Cambria Math" w:cstheme="minorBidi"/>
+            <w:color w:val="000000" w:themeColor="text1"/>
+            <w:kern w:val="24"/>
+            <w:szCs w:val="36"/>
+          </w:rPr>
+          <m:t>,</m:t>
+        </m:r>
+        <m:r>
+          <w:rPr>
+            <w:rFonts w:ascii="Cambria Math" w:hAnsi="Cambria Math" w:cstheme="minorBidi"/>
+            <w:color w:val="000000" w:themeColor="text1"/>
+            <w:kern w:val="24"/>
+            <w:szCs w:val="36"/>
+            <w:lang w:val="en-US"/>
+          </w:rPr>
+          <m:t> m</m:t>
+        </m:r>
+        <m:r>
+          <w:rPr>
+            <w:rFonts w:ascii="Cambria Math" w:eastAsia="Cambria Math" w:hAnsi="Cambria Math" w:cstheme="minorBidi"/>
+            <w:color w:val="000000" w:themeColor="text1"/>
+            <w:kern w:val="24"/>
+            <w:szCs w:val="36"/>
+          </w:rPr>
+          <m:t>∈</m:t>
+        </m:r>
+        <m:r>
+          <w:rPr>
+            <w:rFonts w:ascii="Cambria Math" w:eastAsia="Cambria Math" w:hAnsi="Cambria Math" w:cstheme="minorBidi"/>
+            <w:color w:val="000000" w:themeColor="text1"/>
+            <w:kern w:val="24"/>
+            <w:szCs w:val="36"/>
+            <w:lang w:val="en-US"/>
+          </w:rPr>
+          <m:t>R</m:t>
+        </m:r>
+        <m:r>
+          <w:rPr>
+            <w:rFonts w:ascii="Cambria Math" w:hAnsi="Cambria Math"/>
+            <w:color w:val="000000" w:themeColor="text1"/>
+            <w:kern w:val="24"/>
+            <w:szCs w:val="36"/>
+          </w:rPr>
+          <m:t>,</m:t>
+        </m:r>
+        <m:r>
+          <w:rPr>
+            <w:rFonts w:ascii="Cambria Math" w:hAnsi="Cambria Math"/>
+            <w:color w:val="000000" w:themeColor="text1"/>
+            <w:kern w:val="24"/>
+            <w:szCs w:val="36"/>
+            <w:lang w:val="en-US"/>
+          </w:rPr>
+          <m:t>m</m:t>
+        </m:r>
+        <m:r>
+          <w:rPr>
+            <w:rFonts w:ascii="Cambria Math" w:hAnsi="Cambria Math"/>
+            <w:color w:val="000000" w:themeColor="text1"/>
+            <w:kern w:val="24"/>
+            <w:szCs w:val="36"/>
+          </w:rPr>
+          <m:t xml:space="preserve">≠0, </m:t>
+        </m:r>
+        <m:sSub>
+          <m:sSubPr>
+            <m:ctrlPr>
+              <w:rPr>
+                <w:rFonts w:ascii="Cambria Math" w:hAnsi="Cambria Math"/>
+                <w:i/>
+                <w:color w:val="000000" w:themeColor="text1"/>
+                <w:kern w:val="24"/>
+                <w:szCs w:val="36"/>
+                <w:lang w:val="en-US"/>
+              </w:rPr>
+            </m:ctrlPr>
+          </m:sSubPr>
+          <m:e>
+            <m:r>
+              <w:rPr>
+                <w:rFonts w:ascii="Cambria Math" w:hAnsi="Cambria Math"/>
+                <w:color w:val="000000" w:themeColor="text1"/>
+                <w:kern w:val="24"/>
+                <w:szCs w:val="36"/>
+                <w:lang w:val="en-US"/>
+              </w:rPr>
+              <m:t>f</m:t>
+            </m:r>
+          </m:e>
+          <m:sub>
+            <m:r>
+              <w:rPr>
+                <w:rFonts w:ascii="Cambria Math" w:hAnsi="Cambria Math"/>
+                <w:color w:val="000000" w:themeColor="text1"/>
+                <w:kern w:val="24"/>
+                <w:szCs w:val="36"/>
+                <w:lang w:val="en-US"/>
+              </w:rPr>
+              <m:t>u</m:t>
+            </m:r>
+          </m:sub>
+        </m:sSub>
+        <m:d>
+          <m:dPr>
+            <m:ctrlPr>
+              <w:rPr>
+                <w:rFonts w:ascii="Cambria Math" w:hAnsi="Cambria Math"/>
+                <w:i/>
+                <w:color w:val="000000" w:themeColor="text1"/>
+                <w:kern w:val="24"/>
+                <w:szCs w:val="36"/>
+                <w:lang w:val="en-US"/>
+              </w:rPr>
+            </m:ctrlPr>
+          </m:dPr>
+          <m:e>
+            <m:r>
+              <w:rPr>
+                <w:rFonts w:ascii="Cambria Math" w:hAnsi="Cambria Math"/>
+                <w:color w:val="000000" w:themeColor="text1"/>
+                <w:kern w:val="24"/>
+                <w:szCs w:val="36"/>
+                <w:lang w:val="en-US"/>
+              </w:rPr>
+              <m:t>t</m:t>
+            </m:r>
+          </m:e>
+        </m:d>
+        <m:r>
+          <w:rPr>
+            <w:rFonts w:ascii="Cambria Math" w:hAnsi="Cambria Math"/>
+            <w:color w:val="000000" w:themeColor="text1"/>
+            <w:kern w:val="24"/>
+            <w:szCs w:val="36"/>
+          </w:rPr>
+          <m:t>=</m:t>
+        </m:r>
+        <m:r>
+          <w:rPr>
+            <w:rFonts w:ascii="Cambria Math" w:hAnsi="Cambria Math"/>
+            <w:color w:val="000000" w:themeColor="text1"/>
+            <w:kern w:val="24"/>
+            <w:szCs w:val="36"/>
+            <w:lang w:val="en-US"/>
+          </w:rPr>
+          <m:t>x</m:t>
+        </m:r>
+        <m:r>
+          <w:rPr>
+            <w:rFonts w:ascii="Cambria Math" w:hAnsi="Cambria Math"/>
+            <w:color w:val="000000" w:themeColor="text1"/>
+            <w:kern w:val="24"/>
+            <w:szCs w:val="36"/>
+          </w:rPr>
+          <m:t>,</m:t>
+        </m:r>
+        <m:sSub>
+          <m:sSubPr>
+            <m:ctrlPr>
+              <w:rPr>
+                <w:rFonts w:ascii="Cambria Math" w:hAnsi="Cambria Math"/>
+                <w:i/>
+                <w:color w:val="000000" w:themeColor="text1"/>
+                <w:kern w:val="24"/>
+                <w:szCs w:val="36"/>
+                <w:lang w:val="en-US"/>
+              </w:rPr>
+            </m:ctrlPr>
+          </m:sSubPr>
+          <m:e>
+            <m:r>
+              <w:rPr>
+                <w:rFonts w:ascii="Cambria Math" w:hAnsi="Cambria Math"/>
+                <w:color w:val="000000" w:themeColor="text1"/>
+                <w:kern w:val="24"/>
+                <w:szCs w:val="36"/>
+                <w:lang w:val="en-US"/>
+              </w:rPr>
+              <m:t>f</m:t>
+            </m:r>
+          </m:e>
+          <m:sub>
+            <m:r>
+              <w:rPr>
+                <w:rFonts w:ascii="Cambria Math" w:hAnsi="Cambria Math"/>
+                <w:color w:val="000000" w:themeColor="text1"/>
+                <w:kern w:val="24"/>
+                <w:szCs w:val="36"/>
+                <w:lang w:val="en-US"/>
+              </w:rPr>
+              <m:t>v</m:t>
+            </m:r>
+          </m:sub>
+        </m:sSub>
+        <m:d>
+          <m:dPr>
+            <m:ctrlPr>
+              <w:rPr>
+                <w:rFonts w:ascii="Cambria Math" w:hAnsi="Cambria Math"/>
+                <w:i/>
+                <w:color w:val="000000" w:themeColor="text1"/>
+                <w:kern w:val="24"/>
+                <w:szCs w:val="36"/>
+                <w:lang w:val="en-US"/>
+              </w:rPr>
+            </m:ctrlPr>
+          </m:dPr>
+          <m:e>
+            <m:r>
+              <w:rPr>
+                <w:rFonts w:ascii="Cambria Math" w:hAnsi="Cambria Math"/>
+                <w:color w:val="000000" w:themeColor="text1"/>
+                <w:kern w:val="24"/>
+                <w:szCs w:val="36"/>
+                <w:lang w:val="en-US"/>
+              </w:rPr>
+              <m:t>k</m:t>
+            </m:r>
+          </m:e>
+        </m:d>
+        <m:r>
+          <w:rPr>
+            <w:rFonts w:ascii="Cambria Math" w:hAnsi="Cambria Math"/>
+            <w:color w:val="000000" w:themeColor="text1"/>
+            <w:kern w:val="24"/>
+            <w:szCs w:val="36"/>
+          </w:rPr>
+          <m:t>=</m:t>
+        </m:r>
+        <m:r>
+          <w:rPr>
+            <w:rFonts w:ascii="Cambria Math" w:hAnsi="Cambria Math"/>
+            <w:color w:val="000000" w:themeColor="text1"/>
+            <w:kern w:val="24"/>
+            <w:szCs w:val="36"/>
+            <w:lang w:val="en-US"/>
+          </w:rPr>
+          <m:t>y</m:t>
+        </m:r>
+        <m:r>
+          <w:rPr>
+            <w:rFonts w:ascii="Cambria Math" w:hAnsi="Cambria Math"/>
+            <w:color w:val="000000" w:themeColor="text1"/>
+            <w:kern w:val="24"/>
+            <w:szCs w:val="36"/>
+          </w:rPr>
+          <m:t xml:space="preserve">, </m:t>
+        </m:r>
+        <m:r>
+          <w:rPr>
+            <w:rFonts w:ascii="Cambria Math" w:hAnsi="Cambria Math"/>
+            <w:color w:val="000000" w:themeColor="text1"/>
+            <w:kern w:val="24"/>
+            <w:szCs w:val="36"/>
+            <w:lang w:val="en-US"/>
+          </w:rPr>
+          <m:t>f</m:t>
+        </m:r>
+        <m:r>
+          <w:rPr>
+            <w:rFonts w:ascii="Cambria Math" w:hAnsi="Cambria Math"/>
+            <w:color w:val="000000" w:themeColor="text1"/>
+            <w:kern w:val="24"/>
+            <w:szCs w:val="36"/>
+          </w:rPr>
+          <m:t>∈</m:t>
+        </m:r>
+        <m:r>
+          <w:rPr>
+            <w:rFonts w:ascii="Cambria Math" w:hAnsi="Cambria Math"/>
+            <w:color w:val="000000" w:themeColor="text1"/>
+            <w:kern w:val="24"/>
+            <w:szCs w:val="36"/>
+            <w:lang w:val="en-US"/>
+          </w:rPr>
+          <m:t>K</m:t>
+        </m:r>
+        <m:r>
+          <w:rPr>
+            <w:rFonts w:ascii="Cambria Math" w:hAnsi="Cambria Math"/>
+            <w:color w:val="000000" w:themeColor="text1"/>
+            <w:kern w:val="24"/>
+            <w:szCs w:val="36"/>
+          </w:rPr>
+          <m:t xml:space="preserve">; </m:t>
+        </m:r>
+        <m:r>
+          <w:rPr>
+            <w:rFonts w:ascii="Cambria Math" w:hAnsi="Cambria Math"/>
+            <w:color w:val="000000" w:themeColor="text1"/>
+            <w:kern w:val="24"/>
+            <w:szCs w:val="36"/>
+            <w:lang w:val="en-US"/>
+          </w:rPr>
+          <m:t>u</m:t>
+        </m:r>
+        <m:r>
+          <w:rPr>
+            <w:rFonts w:ascii="Cambria Math" w:hAnsi="Cambria Math"/>
+            <w:color w:val="000000" w:themeColor="text1"/>
+            <w:kern w:val="24"/>
+            <w:szCs w:val="36"/>
+          </w:rPr>
+          <m:t>,</m:t>
+        </m:r>
+        <m:r>
+          <w:rPr>
+            <w:rFonts w:ascii="Cambria Math" w:hAnsi="Cambria Math"/>
+            <w:color w:val="000000" w:themeColor="text1"/>
+            <w:kern w:val="24"/>
+            <w:szCs w:val="36"/>
+            <w:lang w:val="en-US"/>
+          </w:rPr>
+          <m:t>v</m:t>
+        </m:r>
+        <m:r>
+          <w:rPr>
+            <w:rFonts w:ascii="Cambria Math" w:hAnsi="Cambria Math"/>
+            <w:color w:val="000000" w:themeColor="text1"/>
+            <w:kern w:val="24"/>
+            <w:szCs w:val="36"/>
+          </w:rPr>
+          <m:t>∈</m:t>
+        </m:r>
+        <m:acc>
+          <m:accPr>
+            <m:chr m:val="̅"/>
+            <m:ctrlPr>
+              <w:rPr>
+                <w:rFonts w:ascii="Cambria Math" w:hAnsi="Cambria Math"/>
+                <w:i/>
+                <w:color w:val="000000" w:themeColor="text1"/>
+                <w:kern w:val="24"/>
+                <w:szCs w:val="36"/>
+                <w:lang w:val="en-US"/>
+              </w:rPr>
+            </m:ctrlPr>
+          </m:accPr>
+          <m:e>
+            <m:r>
+              <w:rPr>
+                <w:rFonts w:ascii="Cambria Math" w:hAnsi="Cambria Math"/>
+                <w:color w:val="000000" w:themeColor="text1"/>
+                <w:kern w:val="24"/>
+                <w:szCs w:val="36"/>
+              </w:rPr>
+              <m:t>1,</m:t>
+            </m:r>
+            <m:d>
+              <m:dPr>
+                <m:begChr m:val="|"/>
+                <m:endChr m:val="|"/>
+                <m:ctrlPr>
+                  <w:rPr>
+                    <w:rFonts w:ascii="Cambria Math" w:hAnsi="Cambria Math"/>
+                    <w:i/>
+                    <w:color w:val="000000" w:themeColor="text1"/>
+                    <w:kern w:val="24"/>
+                    <w:szCs w:val="36"/>
+                    <w:lang w:val="en-US"/>
+                  </w:rPr>
+                </m:ctrlPr>
+              </m:dPr>
+              <m:e>
+                <m:r>
+                  <w:rPr>
+                    <w:rFonts w:ascii="Cambria Math" w:hAnsi="Cambria Math"/>
+                    <w:color w:val="000000" w:themeColor="text1"/>
+                    <w:kern w:val="24"/>
+                    <w:szCs w:val="36"/>
+                    <w:lang w:val="en-US"/>
+                  </w:rPr>
+                  <m:t>K</m:t>
+                </m:r>
+              </m:e>
+            </m:d>
+          </m:e>
+        </m:acc>
+        <m:r>
+          <w:rPr>
+            <w:rFonts w:ascii="Cambria Math" w:hAnsi="Cambria Math"/>
+            <w:color w:val="000000" w:themeColor="text1"/>
+            <w:kern w:val="24"/>
+            <w:szCs w:val="36"/>
+          </w:rPr>
+          <m:t>;</m:t>
+        </m:r>
+        <m:r>
+          <w:rPr>
+            <w:rFonts w:ascii="Cambria Math" w:hAnsi="Cambria Math"/>
+            <w:color w:val="000000" w:themeColor="text1"/>
+            <w:kern w:val="24"/>
+            <w:szCs w:val="36"/>
+            <w:lang w:val="en-US"/>
+          </w:rPr>
+          <m:t>t</m:t>
+        </m:r>
+        <m:r>
+          <w:rPr>
+            <w:rFonts w:ascii="Cambria Math" w:hAnsi="Cambria Math"/>
+            <w:color w:val="000000" w:themeColor="text1"/>
+            <w:kern w:val="24"/>
+            <w:szCs w:val="36"/>
+          </w:rPr>
+          <m:t>,</m:t>
+        </m:r>
+        <m:r>
+          <w:rPr>
+            <w:rFonts w:ascii="Cambria Math" w:hAnsi="Cambria Math"/>
+            <w:color w:val="000000" w:themeColor="text1"/>
+            <w:kern w:val="24"/>
+            <w:szCs w:val="36"/>
+            <w:lang w:val="en-US"/>
+          </w:rPr>
+          <m:t>k</m:t>
+        </m:r>
+        <m:r>
+          <w:rPr>
+            <w:rFonts w:ascii="Cambria Math" w:hAnsi="Cambria Math"/>
+            <w:color w:val="000000" w:themeColor="text1"/>
+            <w:kern w:val="24"/>
+            <w:szCs w:val="36"/>
+          </w:rPr>
+          <m:t xml:space="preserve">∈[0,1] </m:t>
+        </m:r>
+      </m:oMath>
+    </w:p>
+    <w:p>
+      <w:pPr>
+        <w:pStyle w:val="af8"/>
+        <w:spacing w:after="120"/>
+        <w:ind w:firstLine="0"/>
       </w:pPr>
       <w:r>
         <w:rPr>
@@ -1626,7 +2699,7 @@
                         <w:txbxContent>
                           <w:p>
                             <w:pPr>
-                              <w:pStyle w:val="NormalWeb"/>
+                              <w:pStyle w:val="afa"/>
                               <w:spacing w:before="0" w:beforeAutospacing="0" w:after="0" w:afterAutospacing="0"/>
                             </w:pPr>
                           </w:p>
@@ -1666,12 +2739,9 @@
     </w:p>
     <w:p>
       <w:pPr>
-        <w:pStyle w:val="ListParagraph"/>
+        <w:pStyle w:val="af8"/>
         <w:spacing w:after="120"/>
         <w:ind w:firstLine="0"/>
-        <w:rPr>
-          <w:lang w:val="en-US"/>
-        </w:rPr>
       </w:pPr>
     </w:p>
     <w:p>
@@ -2155,7 +3225,7 @@
     </w:p>
     <w:p>
       <w:pPr>
-        <w:pStyle w:val="ListParagraph"/>
+        <w:pStyle w:val="af8"/>
         <w:numPr>
           <w:ilvl w:val="0"/>
           <w:numId w:val="26"/>
@@ -2283,7 +3353,7 @@
     </w:p>
     <w:p>
       <w:pPr>
-        <w:pStyle w:val="ListParagraph"/>
+        <w:pStyle w:val="af8"/>
         <w:numPr>
           <w:ilvl w:val="0"/>
           <w:numId w:val="26"/>
@@ -2316,6 +3386,12 @@
           <w:b/>
         </w:rPr>
         <w:t xml:space="preserve"> точек срединной поверхности</w:t>
+      </w:r>
+      <w:r>
+        <w:rPr>
+          <w:b/>
+        </w:rPr>
+        <w:t xml:space="preserve"> </w:t>
       </w:r>
       <w:r>
         <w:rPr>
@@ -2538,7 +3614,7 @@
     </w:p>
     <w:p>
       <w:pPr>
-        <w:pStyle w:val="ListParagraph"/>
+        <w:pStyle w:val="af8"/>
         <w:numPr>
           <w:ilvl w:val="0"/>
           <w:numId w:val="26"/>
@@ -2552,7 +3628,6 @@
         </w:rPr>
       </w:pPr>
       <w:r>
-        <w:lastRenderedPageBreak/>
         <w:t xml:space="preserve">Используя </w:t>
       </w:r>
       <w:r>
@@ -2745,7 +3820,7 @@
     </w:p>
     <w:p>
       <w:pPr>
-        <w:pStyle w:val="ListParagraph"/>
+        <w:pStyle w:val="af8"/>
         <w:numPr>
           <w:ilvl w:val="0"/>
           <w:numId w:val="29"/>
@@ -2772,7 +3847,7 @@
     </w:p>
     <w:p>
       <w:pPr>
-        <w:pStyle w:val="ListParagraph"/>
+        <w:pStyle w:val="af8"/>
         <w:numPr>
           <w:ilvl w:val="0"/>
           <w:numId w:val="29"/>
@@ -2817,7 +3892,7 @@
     </w:p>
     <w:p>
       <w:pPr>
-        <w:pStyle w:val="ListParagraph"/>
+        <w:pStyle w:val="af8"/>
         <w:numPr>
           <w:ilvl w:val="0"/>
           <w:numId w:val="29"/>
@@ -3009,7 +4084,7 @@
     </w:p>
     <w:p>
       <w:pPr>
-        <w:pStyle w:val="ListParagraph"/>
+        <w:pStyle w:val="af8"/>
         <w:numPr>
           <w:ilvl w:val="0"/>
           <w:numId w:val="29"/>
@@ -3176,7 +4251,7 @@
     </w:p>
     <w:p>
       <w:pPr>
-        <w:pStyle w:val="ListParagraph"/>
+        <w:pStyle w:val="af8"/>
         <w:numPr>
           <w:ilvl w:val="0"/>
           <w:numId w:val="29"/>
@@ -3232,7 +4307,7 @@
     </w:p>
     <w:p>
       <w:pPr>
-        <w:pStyle w:val="ListParagraph"/>
+        <w:pStyle w:val="af8"/>
         <w:numPr>
           <w:ilvl w:val="0"/>
           <w:numId w:val="29"/>
@@ -3285,7 +4360,7 @@
     </w:p>
     <w:p>
       <w:pPr>
-        <w:pStyle w:val="ListParagraph"/>
+        <w:pStyle w:val="af8"/>
         <w:numPr>
           <w:ilvl w:val="0"/>
           <w:numId w:val="29"/>
@@ -3443,12 +4518,14 @@
       <w:r>
         <w:t>, точка на контуре(</w:t>
       </w:r>
+      <w:proofErr w:type="spellStart"/>
       <w:r>
         <w:rPr>
           <w:lang w:val="en-US"/>
         </w:rPr>
         <w:t>CPoint</w:t>
       </w:r>
+      <w:proofErr w:type="spellEnd"/>
       <w:r>
         <w:t>)</w:t>
       </w:r>
@@ -3473,7 +4550,7 @@
     </w:p>
     <w:p>
       <w:pPr>
-        <w:pStyle w:val="ListParagraph"/>
+        <w:pStyle w:val="af8"/>
         <w:numPr>
           <w:ilvl w:val="0"/>
           <w:numId w:val="30"/>
@@ -3482,24 +4559,28 @@
       <w:r>
         <w:t xml:space="preserve">Задаём </w:t>
       </w:r>
+      <w:proofErr w:type="spellStart"/>
       <w:r>
         <w:rPr>
           <w:lang w:val="en-US"/>
         </w:rPr>
         <w:t>Rmax</w:t>
       </w:r>
+      <w:proofErr w:type="spellEnd"/>
       <w:r>
         <w:t xml:space="preserve"> </w:t>
       </w:r>
       <w:r>
         <w:t xml:space="preserve">и </w:t>
       </w:r>
+      <w:proofErr w:type="spellStart"/>
       <w:r>
         <w:rPr>
           <w:lang w:val="en-US"/>
         </w:rPr>
         <w:t>Rmin</w:t>
       </w:r>
+      <w:proofErr w:type="spellEnd"/>
       <w:r>
         <w:t xml:space="preserve"> </w:t>
       </w:r>
@@ -3515,19 +4596,21 @@
       <w:r>
         <w:t xml:space="preserve"> = </w:t>
       </w:r>
+      <w:proofErr w:type="spellStart"/>
       <w:r>
         <w:rPr>
           <w:lang w:val="en-US"/>
         </w:rPr>
         <w:t>Rmax</w:t>
       </w:r>
+      <w:proofErr w:type="spellEnd"/>
       <w:r>
         <w:t>.</w:t>
       </w:r>
     </w:p>
     <w:p>
       <w:pPr>
-        <w:pStyle w:val="ListParagraph"/>
+        <w:pStyle w:val="af8"/>
         <w:numPr>
           <w:ilvl w:val="0"/>
           <w:numId w:val="30"/>
@@ -3557,19 +4640,21 @@
       <w:r>
         <w:t xml:space="preserve"> через </w:t>
       </w:r>
+      <w:proofErr w:type="spellStart"/>
       <w:r>
         <w:rPr>
           <w:lang w:val="en-US"/>
         </w:rPr>
         <w:t>CPoint</w:t>
       </w:r>
+      <w:proofErr w:type="spellEnd"/>
       <w:r>
         <w:t>. Координаты точки считаются по формулам:</w:t>
       </w:r>
     </w:p>
     <w:p>
       <w:pPr>
-        <w:pStyle w:val="ListParagraph"/>
+        <w:pStyle w:val="af8"/>
         <w:ind w:firstLine="0"/>
         <w:rPr>
           <w:lang w:val="en-US"/>
@@ -3664,7 +4749,7 @@
     </w:p>
     <w:p>
       <w:pPr>
-        <w:pStyle w:val="ListParagraph"/>
+        <w:pStyle w:val="af8"/>
         <w:ind w:firstLine="0"/>
         <w:rPr>
           <w:lang w:val="en-US"/>
@@ -3759,7 +4844,7 @@
     </w:p>
     <w:p>
       <w:pPr>
-        <w:pStyle w:val="ListParagraph"/>
+        <w:pStyle w:val="af8"/>
         <w:numPr>
           <w:ilvl w:val="0"/>
           <w:numId w:val="30"/>
@@ -3777,12 +4862,14 @@
       <w:r>
         <w:t xml:space="preserve"> = (</w:t>
       </w:r>
+      <w:proofErr w:type="spellStart"/>
       <w:r>
         <w:rPr>
           <w:lang w:val="en-US"/>
         </w:rPr>
         <w:t>Rmax</w:t>
       </w:r>
+      <w:proofErr w:type="spellEnd"/>
       <w:r>
         <w:t xml:space="preserve"> </w:t>
       </w:r>
@@ -3792,12 +4879,14 @@
       <w:r>
         <w:t xml:space="preserve"> </w:t>
       </w:r>
+      <w:proofErr w:type="spellStart"/>
       <w:r>
         <w:rPr>
           <w:lang w:val="en-US"/>
         </w:rPr>
         <w:t>Rmin</w:t>
       </w:r>
+      <w:proofErr w:type="spellEnd"/>
       <w:r>
         <w:t xml:space="preserve">)/2 </w:t>
       </w:r>
@@ -3816,7 +4905,7 @@
     </w:p>
     <w:p>
       <w:pPr>
-        <w:pStyle w:val="ListParagraph"/>
+        <w:pStyle w:val="af8"/>
         <w:numPr>
           <w:ilvl w:val="0"/>
           <w:numId w:val="30"/>
@@ -3867,12 +4956,14 @@
       <w:r>
         <w:t xml:space="preserve">, а также выходит ли окружность за границы контура. Если выходит, то </w:t>
       </w:r>
+      <w:proofErr w:type="spellStart"/>
       <w:r>
         <w:rPr>
           <w:lang w:val="en-US"/>
         </w:rPr>
         <w:t>Rmax</w:t>
       </w:r>
+      <w:proofErr w:type="spellEnd"/>
       <w:r>
         <w:t xml:space="preserve"> = </w:t>
       </w:r>
@@ -3888,12 +4979,14 @@
       <w:r>
         <w:t xml:space="preserve">. Если не выходит, но один из сегментов пересекает в двух точках, то </w:t>
       </w:r>
+      <w:proofErr w:type="spellStart"/>
       <w:r>
         <w:rPr>
           <w:lang w:val="en-US"/>
         </w:rPr>
         <w:t>Rmax</w:t>
       </w:r>
+      <w:proofErr w:type="spellEnd"/>
       <w:r>
         <w:t xml:space="preserve"> = </w:t>
       </w:r>
@@ -3909,12 +5002,14 @@
       <w:r>
         <w:t xml:space="preserve">. Если не выходит и не пересекает ни одного из сегментов, то </w:t>
       </w:r>
+      <w:proofErr w:type="spellStart"/>
       <w:r>
         <w:rPr>
           <w:lang w:val="en-US"/>
         </w:rPr>
         <w:t>Rmin</w:t>
       </w:r>
+      <w:proofErr w:type="spellEnd"/>
       <w:r>
         <w:t xml:space="preserve"> = </w:t>
       </w:r>
@@ -4006,14 +5101,16 @@
         <w:rPr>
           <w:b/>
         </w:rPr>
-        <w:lastRenderedPageBreak/>
         <w:t>Целью процедуры</w:t>
       </w:r>
       <w:r>
         <w:t xml:space="preserve"> является п</w:t>
       </w:r>
       <w:r>
-        <w:t>олучение точек срединной поврехности</w:t>
+        <w:t xml:space="preserve">олучение точек срединной </w:t>
+      </w:r>
+      <w:r>
+        <w:t>поверхности</w:t>
       </w:r>
       <w:r>
         <w:t xml:space="preserve">, используя процедуру 2, а также </w:t>
@@ -4073,10 +5170,19 @@
         <w:t xml:space="preserve">: </w:t>
       </w:r>
       <w:r>
-        <w:t>Объект, который ищет точки,  список линеори</w:t>
-      </w:r>
-      <w:r>
-        <w:t xml:space="preserve">зованных точек, точность </w:t>
+        <w:t>О</w:t>
+      </w:r>
+      <w:r>
+        <w:t xml:space="preserve">бъект, который ищет точки, </w:t>
+      </w:r>
+      <w:r>
+        <w:t xml:space="preserve">список </w:t>
+      </w:r>
+      <w:r>
+        <w:t>линеаризованных</w:t>
+      </w:r>
+      <w:r>
+        <w:t xml:space="preserve"> точек, точность </w:t>
       </w:r>
       <w:r>
         <w:rPr>
@@ -4093,14 +5199,20 @@
     </w:p>
     <w:p>
       <w:pPr>
-        <w:pStyle w:val="ListParagraph"/>
+        <w:pStyle w:val="af8"/>
         <w:numPr>
           <w:ilvl w:val="0"/>
           <w:numId w:val="31"/>
         </w:numPr>
       </w:pPr>
       <w:r>
-        <w:t>Идем по списку линеоризованных сегментов, выбираем начальную точку каждой линии, как точку из которой будем строить нормаль для поиска срединной точки</w:t>
+        <w:t xml:space="preserve">Идем по списку </w:t>
+      </w:r>
+      <w:r>
+        <w:t>линеаризованных</w:t>
+      </w:r>
+      <w:r>
+        <w:t xml:space="preserve"> сегментов, выбираем начальную точку каждой линии, как точку из которой будем строить нормаль для поиска срединной точки</w:t>
       </w:r>
       <w:r>
         <w:t>.</w:t>
@@ -4111,20 +5223,20 @@
     </w:p>
     <w:p>
       <w:pPr>
-        <w:pStyle w:val="ListParagraph"/>
+        <w:pStyle w:val="af8"/>
         <w:numPr>
           <w:ilvl w:val="0"/>
           <w:numId w:val="31"/>
         </w:numPr>
       </w:pPr>
       <w:r>
-        <w:t>Находим для ли</w:t>
-      </w:r>
-      <w:r>
-        <w:t>н</w:t>
-      </w:r>
-      <w:r>
-        <w:t xml:space="preserve">еоризованных отрезков </w:t>
+        <w:t xml:space="preserve">Находим для </w:t>
+      </w:r>
+      <w:r>
+        <w:t>линеаризованных</w:t>
+      </w:r>
+      <w:r>
+        <w:t xml:space="preserve"> отрезков </w:t>
       </w:r>
     </w:p>
     <w:p>
@@ -4281,27 +5393,8 @@
                       <w:rPr>
                         <w:rFonts w:ascii="Cambria Math" w:hAnsi="Cambria Math"/>
                       </w:rPr>
-                      <m:t>line</m:t>
+                      <m:t>linesCount</m:t>
                     </m:r>
-                    <m:sSub>
-                      <m:sSubPr>
-                        <m:ctrlPr>
-                          <w:rPr>
-                            <w:rFonts w:ascii="Cambria Math" w:hAnsi="Cambria Math"/>
-                            <w:i/>
-                          </w:rPr>
-                        </m:ctrlPr>
-                      </m:sSubPr>
-                      <m:e>
-                        <m:r>
-                          <w:rPr>
-                            <w:rFonts w:ascii="Cambria Math" w:hAnsi="Cambria Math"/>
-                          </w:rPr>
-                          <m:t>sCount</m:t>
-                        </m:r>
-                      </m:e>
-                      <m:sub/>
-                    </m:sSub>
                     <m:r>
                       <w:rPr>
                         <w:rFonts w:ascii="Cambria Math" w:hAnsi="Cambria Math"/>
@@ -4415,7 +5508,7 @@
     </w:p>
     <w:p>
       <w:pPr>
-        <w:pStyle w:val="ListParagraph"/>
+        <w:pStyle w:val="af8"/>
         <w:numPr>
           <w:ilvl w:val="0"/>
           <w:numId w:val="31"/>
@@ -4499,7 +5592,7 @@
     </w:p>
     <w:p>
       <w:pPr>
-        <w:pStyle w:val="ListParagraph"/>
+        <w:pStyle w:val="af8"/>
         <w:numPr>
           <w:ilvl w:val="0"/>
           <w:numId w:val="31"/>
@@ -4556,9 +5649,11 @@
         </w:rPr>
         <w:t>point</w:t>
       </w:r>
+      <w:proofErr w:type="gramStart"/>
       <w:r>
         <w:t>),  (</w:t>
       </w:r>
+      <w:proofErr w:type="gramEnd"/>
       <w:r>
         <w:rPr>
           <w:lang w:val="en-US"/>
@@ -4590,30 +5685,43 @@
         <w:t xml:space="preserve"> </w:t>
       </w:r>
       <w:r>
-        <w:t xml:space="preserve">Если точки  соответствуют точности, возращаемся на Шаг 2. </w:t>
-      </w:r>
+        <w:t>Если точки</w:t>
+      </w:r>
+      <w:r>
+        <w:t xml:space="preserve"> соответствуют точности, </w:t>
+      </w:r>
+      <w:r>
+        <w:t>возвращаемся</w:t>
+      </w:r>
+      <w:r>
+        <w:t xml:space="preserve"> на Шаг 2. </w:t>
+      </w:r>
+      <w:proofErr w:type="spellStart"/>
       <w:r>
         <w:rPr>
           <w:lang w:val="en-US"/>
         </w:rPr>
         <w:t>i</w:t>
       </w:r>
+      <w:proofErr w:type="spellEnd"/>
       <w:r>
         <w:t xml:space="preserve"> = </w:t>
       </w:r>
+      <w:proofErr w:type="spellStart"/>
       <w:r>
         <w:rPr>
           <w:lang w:val="en-US"/>
         </w:rPr>
         <w:t>i</w:t>
       </w:r>
+      <w:proofErr w:type="spellEnd"/>
       <w:r>
         <w:t xml:space="preserve"> + 1.</w:t>
       </w:r>
     </w:p>
     <w:p>
       <w:pPr>
-        <w:pStyle w:val="ListParagraph"/>
+        <w:pStyle w:val="af8"/>
         <w:numPr>
           <w:ilvl w:val="0"/>
           <w:numId w:val="31"/>
@@ -4635,10 +5743,16 @@
         <w:t>через не</w:t>
       </w:r>
       <w:r>
-        <w:t>е находим срединную точку point, добавляем в список точек</w:t>
-      </w:r>
-      <w:bookmarkStart w:id="1" w:name="_GoBack"/>
-      <w:bookmarkEnd w:id="1"/>
+        <w:t xml:space="preserve">е находим срединную точку </w:t>
+      </w:r>
+      <w:proofErr w:type="spellStart"/>
+      <w:r>
+        <w:t>point</w:t>
+      </w:r>
+      <w:proofErr w:type="spellEnd"/>
+      <w:r>
+        <w:t>, добавляем в список точек</w:t>
+      </w:r>
       <w:r>
         <w:t>. Повторяем процедуру проверки для пар точек (</w:t>
       </w:r>
@@ -4657,9 +5771,11 @@
         </w:rPr>
         <w:t>point</w:t>
       </w:r>
+      <w:proofErr w:type="gramStart"/>
       <w:r>
         <w:t>),  (</w:t>
       </w:r>
+      <w:proofErr w:type="gramEnd"/>
       <w:r>
         <w:rPr>
           <w:lang w:val="en-US"/>
@@ -4687,7 +5803,7 @@
     </w:p>
     <w:p>
       <w:pPr>
-        <w:pStyle w:val="ListParagraph"/>
+        <w:pStyle w:val="af8"/>
         <w:numPr>
           <w:ilvl w:val="1"/>
           <w:numId w:val="31"/>
@@ -4697,12 +5813,18 @@
         <w:t xml:space="preserve"> </w:t>
       </w:r>
       <w:r>
-        <w:t>Если угол между линеорезованными отрезками больше 180 градусов, то про должаем комбинировать нормали тем самым заполняя угол биссектрисами.</w:t>
+        <w:t xml:space="preserve">Если угол между </w:t>
+      </w:r>
+      <w:r>
+        <w:t>линеаризованными</w:t>
+      </w:r>
+      <w:r>
+        <w:t xml:space="preserve"> отрезками больше 180 градусов, то про должаем комбинировать нормали тем самым заполняя угол биссектрисами.</w:t>
       </w:r>
     </w:p>
     <w:p>
       <w:pPr>
-        <w:pStyle w:val="ListParagraph"/>
+        <w:pStyle w:val="af8"/>
         <w:numPr>
           <w:ilvl w:val="1"/>
           <w:numId w:val="31"/>
@@ -4714,34 +5836,50 @@
     </w:p>
     <w:p>
       <w:pPr>
-        <w:pStyle w:val="ListParagraph"/>
+        <w:pStyle w:val="af8"/>
         <w:ind w:firstLine="0"/>
       </w:pPr>
       <w:r>
-        <w:t xml:space="preserve">Если точки  соответствуют точности, возращаемся на Шаг 2. </w:t>
-      </w:r>
+        <w:t>Если точ</w:t>
+      </w:r>
+      <w:r>
+        <w:t xml:space="preserve">ки </w:t>
+      </w:r>
+      <w:r>
+        <w:t xml:space="preserve">соответствуют точности, </w:t>
+      </w:r>
+      <w:r>
+        <w:t>возвращаемся</w:t>
+      </w:r>
+      <w:r>
+        <w:t xml:space="preserve"> на Шаг 2. </w:t>
+      </w:r>
+      <w:proofErr w:type="spellStart"/>
       <w:r>
         <w:rPr>
           <w:lang w:val="en-US"/>
         </w:rPr>
         <w:t>i</w:t>
       </w:r>
+      <w:proofErr w:type="spellEnd"/>
       <w:r>
         <w:t xml:space="preserve"> = </w:t>
       </w:r>
+      <w:proofErr w:type="spellStart"/>
       <w:r>
         <w:rPr>
           <w:lang w:val="en-US"/>
         </w:rPr>
         <w:t>i</w:t>
       </w:r>
+      <w:proofErr w:type="spellEnd"/>
       <w:r>
         <w:t xml:space="preserve"> + 1.</w:t>
       </w:r>
     </w:p>
     <w:p>
       <w:pPr>
-        <w:pStyle w:val="ListParagraph"/>
+        <w:pStyle w:val="af8"/>
         <w:ind w:firstLine="0"/>
       </w:pPr>
     </w:p>
@@ -4833,7 +5971,7 @@
     </w:p>
     <w:p>
       <w:pPr>
-        <w:pStyle w:val="ListParagraph"/>
+        <w:pStyle w:val="af8"/>
         <w:ind w:firstLine="0"/>
       </w:pPr>
     </w:p>
@@ -4871,7 +6009,7 @@
     </w:p>
     <w:p>
       <w:pPr>
-        <w:pStyle w:val="ListParagraph"/>
+        <w:pStyle w:val="af8"/>
         <w:spacing w:after="120"/>
         <w:ind w:left="-76" w:firstLine="0"/>
         <w:rPr>
@@ -4886,7 +6024,6 @@
           <w:sz w:val="28"/>
           <w:szCs w:val="28"/>
         </w:rPr>
-        <w:lastRenderedPageBreak/>
         <w:t>Пример входных данных</w:t>
       </w:r>
     </w:p>
@@ -5039,7 +6176,7 @@
     </w:p>
     <w:p>
       <w:pPr>
-        <w:pStyle w:val="Heading1"/>
+        <w:pStyle w:val="1"/>
         <w:jc w:val="both"/>
       </w:pPr>
       <w:r>
@@ -5063,7 +6200,7 @@
 </file>
 
 <file path=word/endnotes.xml><?xml version="1.0" encoding="utf-8"?>
-<w:endnotes xmlns:wpc="http://schemas.microsoft.com/office/word/2010/wordprocessingCanvas" xmlns:mc="http://schemas.openxmlformats.org/markup-compatibility/2006" xmlns:o="urn:schemas-microsoft-com:office:office" xmlns:r="http://schemas.openxmlformats.org/officeDocument/2006/relationships" xmlns:m="http://schemas.openxmlformats.org/officeDocument/2006/math" xmlns:v="urn:schemas-microsoft-com:vml" xmlns:wp14="http://schemas.microsoft.com/office/word/2010/wordprocessingDrawing" xmlns:wp="http://schemas.openxmlformats.org/drawingml/2006/wordprocessingDrawing" xmlns:w10="urn:schemas-microsoft-com:office:word" xmlns:w="http://schemas.openxmlformats.org/wordprocessingml/2006/main" xmlns:w14="http://schemas.microsoft.com/office/word/2010/wordml" xmlns:w15="http://schemas.microsoft.com/office/word/2012/wordml" xmlns:wpg="http://schemas.microsoft.com/office/word/2010/wordprocessingGroup" xmlns:wpi="http://schemas.microsoft.com/office/word/2010/wordprocessingInk" xmlns:wne="http://schemas.microsoft.com/office/word/2006/wordml" xmlns:wps="http://schemas.microsoft.com/office/word/2010/wordprocessingShape" mc:Ignorable="w14 w15 wp14">
+<w:endnotes xmlns:wpc="http://schemas.microsoft.com/office/word/2010/wordprocessingCanvas" xmlns:cx="http://schemas.microsoft.com/office/drawing/2014/chartex" xmlns:cx1="http://schemas.microsoft.com/office/drawing/2015/9/8/chartex" xmlns:mc="http://schemas.openxmlformats.org/markup-compatibility/2006" xmlns:o="urn:schemas-microsoft-com:office:office" xmlns:r="http://schemas.openxmlformats.org/officeDocument/2006/relationships" xmlns:m="http://schemas.openxmlformats.org/officeDocument/2006/math" xmlns:v="urn:schemas-microsoft-com:vml" xmlns:wp14="http://schemas.microsoft.com/office/word/2010/wordprocessingDrawing" xmlns:wp="http://schemas.openxmlformats.org/drawingml/2006/wordprocessingDrawing" xmlns:w10="urn:schemas-microsoft-com:office:word" xmlns:w="http://schemas.openxmlformats.org/wordprocessingml/2006/main" xmlns:w14="http://schemas.microsoft.com/office/word/2010/wordml" xmlns:w15="http://schemas.microsoft.com/office/word/2012/wordml" xmlns:w16se="http://schemas.microsoft.com/office/word/2015/wordml/symex" xmlns:wpg="http://schemas.microsoft.com/office/word/2010/wordprocessingGroup" xmlns:wpi="http://schemas.microsoft.com/office/word/2010/wordprocessingInk" xmlns:wne="http://schemas.microsoft.com/office/word/2006/wordml" xmlns:wps="http://schemas.microsoft.com/office/word/2010/wordprocessingShape" mc:Ignorable="w14 w15 w16se wp14">
   <w:endnote w:type="separator" w:id="-1">
     <w:p>
       <w:pPr>
@@ -5088,10 +6225,10 @@
 </file>
 
 <file path=word/footer1.xml><?xml version="1.0" encoding="utf-8"?>
-<w:ftr xmlns:wpc="http://schemas.microsoft.com/office/word/2010/wordprocessingCanvas" xmlns:mc="http://schemas.openxmlformats.org/markup-compatibility/2006" xmlns:o="urn:schemas-microsoft-com:office:office" xmlns:r="http://schemas.openxmlformats.org/officeDocument/2006/relationships" xmlns:m="http://schemas.openxmlformats.org/officeDocument/2006/math" xmlns:v="urn:schemas-microsoft-com:vml" xmlns:wp14="http://schemas.microsoft.com/office/word/2010/wordprocessingDrawing" xmlns:wp="http://schemas.openxmlformats.org/drawingml/2006/wordprocessingDrawing" xmlns:w10="urn:schemas-microsoft-com:office:word" xmlns:w="http://schemas.openxmlformats.org/wordprocessingml/2006/main" xmlns:w14="http://schemas.microsoft.com/office/word/2010/wordml" xmlns:w15="http://schemas.microsoft.com/office/word/2012/wordml" xmlns:wpg="http://schemas.microsoft.com/office/word/2010/wordprocessingGroup" xmlns:wpi="http://schemas.microsoft.com/office/word/2010/wordprocessingInk" xmlns:wne="http://schemas.microsoft.com/office/word/2006/wordml" xmlns:wps="http://schemas.microsoft.com/office/word/2010/wordprocessingShape" mc:Ignorable="w14 w15 wp14">
+<w:ftr xmlns:wpc="http://schemas.microsoft.com/office/word/2010/wordprocessingCanvas" xmlns:cx="http://schemas.microsoft.com/office/drawing/2014/chartex" xmlns:cx1="http://schemas.microsoft.com/office/drawing/2015/9/8/chartex" xmlns:mc="http://schemas.openxmlformats.org/markup-compatibility/2006" xmlns:o="urn:schemas-microsoft-com:office:office" xmlns:r="http://schemas.openxmlformats.org/officeDocument/2006/relationships" xmlns:m="http://schemas.openxmlformats.org/officeDocument/2006/math" xmlns:v="urn:schemas-microsoft-com:vml" xmlns:wp14="http://schemas.microsoft.com/office/word/2010/wordprocessingDrawing" xmlns:wp="http://schemas.openxmlformats.org/drawingml/2006/wordprocessingDrawing" xmlns:w10="urn:schemas-microsoft-com:office:word" xmlns:w="http://schemas.openxmlformats.org/wordprocessingml/2006/main" xmlns:w14="http://schemas.microsoft.com/office/word/2010/wordml" xmlns:w15="http://schemas.microsoft.com/office/word/2012/wordml" xmlns:w16se="http://schemas.microsoft.com/office/word/2015/wordml/symex" xmlns:wpg="http://schemas.microsoft.com/office/word/2010/wordprocessingGroup" xmlns:wpi="http://schemas.microsoft.com/office/word/2010/wordprocessingInk" xmlns:wne="http://schemas.microsoft.com/office/word/2006/wordml" xmlns:wps="http://schemas.microsoft.com/office/word/2010/wordprocessingShape" mc:Ignorable="w14 w15 w16se wp14">
   <w:p>
     <w:pPr>
-      <w:pStyle w:val="Footer"/>
+      <w:pStyle w:val="ab"/>
       <w:ind w:firstLine="0"/>
       <w:jc w:val="center"/>
     </w:pPr>
@@ -5116,7 +6253,7 @@
   </w:p>
   <w:p>
     <w:pPr>
-      <w:pStyle w:val="Footer"/>
+      <w:pStyle w:val="ab"/>
       <w:ind w:firstLine="0"/>
     </w:pPr>
   </w:p>
@@ -5124,7 +6261,7 @@
 </file>
 
 <file path=word/footnotes.xml><?xml version="1.0" encoding="utf-8"?>
-<w:footnotes xmlns:wpc="http://schemas.microsoft.com/office/word/2010/wordprocessingCanvas" xmlns:mc="http://schemas.openxmlformats.org/markup-compatibility/2006" xmlns:o="urn:schemas-microsoft-com:office:office" xmlns:r="http://schemas.openxmlformats.org/officeDocument/2006/relationships" xmlns:m="http://schemas.openxmlformats.org/officeDocument/2006/math" xmlns:v="urn:schemas-microsoft-com:vml" xmlns:wp14="http://schemas.microsoft.com/office/word/2010/wordprocessingDrawing" xmlns:wp="http://schemas.openxmlformats.org/drawingml/2006/wordprocessingDrawing" xmlns:w10="urn:schemas-microsoft-com:office:word" xmlns:w="http://schemas.openxmlformats.org/wordprocessingml/2006/main" xmlns:w14="http://schemas.microsoft.com/office/word/2010/wordml" xmlns:w15="http://schemas.microsoft.com/office/word/2012/wordml" xmlns:wpg="http://schemas.microsoft.com/office/word/2010/wordprocessingGroup" xmlns:wpi="http://schemas.microsoft.com/office/word/2010/wordprocessingInk" xmlns:wne="http://schemas.microsoft.com/office/word/2006/wordml" xmlns:wps="http://schemas.microsoft.com/office/word/2010/wordprocessingShape" mc:Ignorable="w14 w15 wp14">
+<w:footnotes xmlns:wpc="http://schemas.microsoft.com/office/word/2010/wordprocessingCanvas" xmlns:cx="http://schemas.microsoft.com/office/drawing/2014/chartex" xmlns:cx1="http://schemas.microsoft.com/office/drawing/2015/9/8/chartex" xmlns:mc="http://schemas.openxmlformats.org/markup-compatibility/2006" xmlns:o="urn:schemas-microsoft-com:office:office" xmlns:r="http://schemas.openxmlformats.org/officeDocument/2006/relationships" xmlns:m="http://schemas.openxmlformats.org/officeDocument/2006/math" xmlns:v="urn:schemas-microsoft-com:vml" xmlns:wp14="http://schemas.microsoft.com/office/word/2010/wordprocessingDrawing" xmlns:wp="http://schemas.openxmlformats.org/drawingml/2006/wordprocessingDrawing" xmlns:w10="urn:schemas-microsoft-com:office:word" xmlns:w="http://schemas.openxmlformats.org/wordprocessingml/2006/main" xmlns:w14="http://schemas.microsoft.com/office/word/2010/wordml" xmlns:w15="http://schemas.microsoft.com/office/word/2012/wordml" xmlns:w16se="http://schemas.microsoft.com/office/word/2015/wordml/symex" xmlns:wpg="http://schemas.microsoft.com/office/word/2010/wordprocessingGroup" xmlns:wpi="http://schemas.microsoft.com/office/word/2010/wordprocessingInk" xmlns:wne="http://schemas.microsoft.com/office/word/2006/wordml" xmlns:wps="http://schemas.microsoft.com/office/word/2010/wordprocessingShape" mc:Ignorable="w14 w15 w16se wp14">
   <w:footnote w:type="separator" w:id="-1">
     <w:p>
       <w:pPr>
@@ -5149,7 +6286,7 @@
 </file>
 
 <file path=word/numbering.xml><?xml version="1.0" encoding="utf-8"?>
-<w:numbering xmlns:wpc="http://schemas.microsoft.com/office/word/2010/wordprocessingCanvas" xmlns:mc="http://schemas.openxmlformats.org/markup-compatibility/2006" xmlns:o="urn:schemas-microsoft-com:office:office" xmlns:r="http://schemas.openxmlformats.org/officeDocument/2006/relationships" xmlns:m="http://schemas.openxmlformats.org/officeDocument/2006/math" xmlns:v="urn:schemas-microsoft-com:vml" xmlns:wp14="http://schemas.microsoft.com/office/word/2010/wordprocessingDrawing" xmlns:wp="http://schemas.openxmlformats.org/drawingml/2006/wordprocessingDrawing" xmlns:w10="urn:schemas-microsoft-com:office:word" xmlns:w="http://schemas.openxmlformats.org/wordprocessingml/2006/main" xmlns:w14="http://schemas.microsoft.com/office/word/2010/wordml" xmlns:w15="http://schemas.microsoft.com/office/word/2012/wordml" xmlns:wpg="http://schemas.microsoft.com/office/word/2010/wordprocessingGroup" xmlns:wpi="http://schemas.microsoft.com/office/word/2010/wordprocessingInk" xmlns:wne="http://schemas.microsoft.com/office/word/2006/wordml" xmlns:wps="http://schemas.microsoft.com/office/word/2010/wordprocessingShape" mc:Ignorable="w14 w15 wp14">
+<w:numbering xmlns:wpc="http://schemas.microsoft.com/office/word/2010/wordprocessingCanvas" xmlns:cx="http://schemas.microsoft.com/office/drawing/2014/chartex" xmlns:cx1="http://schemas.microsoft.com/office/drawing/2015/9/8/chartex" xmlns:mc="http://schemas.openxmlformats.org/markup-compatibility/2006" xmlns:o="urn:schemas-microsoft-com:office:office" xmlns:r="http://schemas.openxmlformats.org/officeDocument/2006/relationships" xmlns:m="http://schemas.openxmlformats.org/officeDocument/2006/math" xmlns:v="urn:schemas-microsoft-com:vml" xmlns:wp14="http://schemas.microsoft.com/office/word/2010/wordprocessingDrawing" xmlns:wp="http://schemas.openxmlformats.org/drawingml/2006/wordprocessingDrawing" xmlns:w10="urn:schemas-microsoft-com:office:word" xmlns:w="http://schemas.openxmlformats.org/wordprocessingml/2006/main" xmlns:w14="http://schemas.microsoft.com/office/word/2010/wordml" xmlns:w15="http://schemas.microsoft.com/office/word/2012/wordml" xmlns:w16se="http://schemas.microsoft.com/office/word/2015/wordml/symex" xmlns:wpg="http://schemas.microsoft.com/office/word/2010/wordprocessingGroup" xmlns:wpi="http://schemas.microsoft.com/office/word/2010/wordprocessingInk" xmlns:wne="http://schemas.microsoft.com/office/word/2006/wordml" xmlns:wps="http://schemas.microsoft.com/office/word/2010/wordprocessingShape" mc:Ignorable="w14 w15 w16se wp14">
   <w:abstractNum w:abstractNumId="0" w15:restartNumberingAfterBreak="0">
     <w:nsid w:val="03906638"/>
     <w:multiLevelType w:val="hybridMultilevel"/>
@@ -8169,7 +9306,7 @@
 </file>
 
 <file path=word/styles.xml><?xml version="1.0" encoding="utf-8"?>
-<w:styles xmlns:mc="http://schemas.openxmlformats.org/markup-compatibility/2006" xmlns:r="http://schemas.openxmlformats.org/officeDocument/2006/relationships" xmlns:w="http://schemas.openxmlformats.org/wordprocessingml/2006/main" xmlns:w14="http://schemas.microsoft.com/office/word/2010/wordml" xmlns:w15="http://schemas.microsoft.com/office/word/2012/wordml" mc:Ignorable="w14 w15">
+<w:styles xmlns:mc="http://schemas.openxmlformats.org/markup-compatibility/2006" xmlns:r="http://schemas.openxmlformats.org/officeDocument/2006/relationships" xmlns:w="http://schemas.openxmlformats.org/wordprocessingml/2006/main" xmlns:w14="http://schemas.microsoft.com/office/word/2010/wordml" xmlns:w15="http://schemas.microsoft.com/office/word/2012/wordml" xmlns:w16se="http://schemas.microsoft.com/office/word/2015/wordml/symex" mc:Ignorable="w14 w15 w16se">
   <w:docDefaults>
     <w:rPrDefault>
       <w:rPr>
@@ -8558,7 +9695,7 @@
     <w:lsdException w:name="List Table 6 Colorful Accent 6" w:uiPriority="51"/>
     <w:lsdException w:name="List Table 7 Colorful Accent 6" w:uiPriority="52"/>
   </w:latentStyles>
-  <w:style w:type="paragraph" w:default="1" w:styleId="Normal">
+  <w:style w:type="paragraph" w:default="1" w:styleId="a0">
     <w:name w:val="Normal"/>
     <w:qFormat/>
     <w:rsid w:val="008B04B3"/>
@@ -8573,11 +9710,11 @@
       <w:szCs w:val="24"/>
     </w:rPr>
   </w:style>
-  <w:style w:type="paragraph" w:styleId="Heading1">
+  <w:style w:type="paragraph" w:styleId="1">
     <w:name w:val="heading 1"/>
-    <w:basedOn w:val="Normal"/>
-    <w:next w:val="Normal"/>
-    <w:link w:val="Heading1Char"/>
+    <w:basedOn w:val="a0"/>
+    <w:next w:val="a0"/>
+    <w:link w:val="10"/>
     <w:uiPriority w:val="9"/>
     <w:qFormat/>
     <w:rsid w:val="008B04B3"/>
@@ -8598,11 +9735,11 @@
       <w:szCs w:val="32"/>
     </w:rPr>
   </w:style>
-  <w:style w:type="paragraph" w:styleId="Heading2">
+  <w:style w:type="paragraph" w:styleId="2">
     <w:name w:val="heading 2"/>
-    <w:basedOn w:val="Normal"/>
-    <w:next w:val="Normal"/>
-    <w:link w:val="Heading2Char"/>
+    <w:basedOn w:val="a0"/>
+    <w:next w:val="a0"/>
+    <w:link w:val="20"/>
     <w:uiPriority w:val="9"/>
     <w:qFormat/>
     <w:rsid w:val="008B04B3"/>
@@ -8622,11 +9759,11 @@
       <w:szCs w:val="26"/>
     </w:rPr>
   </w:style>
-  <w:style w:type="paragraph" w:styleId="Heading3">
+  <w:style w:type="paragraph" w:styleId="3">
     <w:name w:val="heading 3"/>
-    <w:basedOn w:val="Normal"/>
-    <w:next w:val="Normal"/>
-    <w:link w:val="Heading3Char"/>
+    <w:basedOn w:val="a0"/>
+    <w:next w:val="a0"/>
+    <w:link w:val="30"/>
     <w:uiPriority w:val="9"/>
     <w:qFormat/>
     <w:rsid w:val="008B04B3"/>
@@ -8643,11 +9780,11 @@
       <w:szCs w:val="26"/>
     </w:rPr>
   </w:style>
-  <w:style w:type="paragraph" w:styleId="Heading9">
+  <w:style w:type="paragraph" w:styleId="9">
     <w:name w:val="heading 9"/>
-    <w:basedOn w:val="Normal"/>
-    <w:next w:val="Normal"/>
-    <w:link w:val="Heading9Char"/>
+    <w:basedOn w:val="a0"/>
+    <w:next w:val="a0"/>
+    <w:link w:val="90"/>
     <w:uiPriority w:val="9"/>
     <w:qFormat/>
     <w:rsid w:val="008B04B3"/>
@@ -8661,13 +9798,13 @@
       <w:szCs w:val="22"/>
     </w:rPr>
   </w:style>
-  <w:style w:type="character" w:default="1" w:styleId="DefaultParagraphFont">
+  <w:style w:type="character" w:default="1" w:styleId="a1">
     <w:name w:val="Default Paragraph Font"/>
     <w:uiPriority w:val="1"/>
     <w:semiHidden/>
     <w:unhideWhenUsed/>
   </w:style>
-  <w:style w:type="table" w:default="1" w:styleId="TableNormal">
+  <w:style w:type="table" w:default="1" w:styleId="a2">
     <w:name w:val="Normal Table"/>
     <w:uiPriority w:val="99"/>
     <w:semiHidden/>
@@ -8682,16 +9819,16 @@
       </w:tblCellMar>
     </w:tblPr>
   </w:style>
-  <w:style w:type="numbering" w:default="1" w:styleId="NoList">
+  <w:style w:type="numbering" w:default="1" w:styleId="a3">
     <w:name w:val="No List"/>
     <w:uiPriority w:val="99"/>
     <w:semiHidden/>
     <w:unhideWhenUsed/>
   </w:style>
-  <w:style w:type="character" w:customStyle="1" w:styleId="Heading1Char">
-    <w:name w:val="Heading 1 Char"/>
-    <w:basedOn w:val="DefaultParagraphFont"/>
-    <w:link w:val="Heading1"/>
+  <w:style w:type="character" w:customStyle="1" w:styleId="10">
+    <w:name w:val="Заголовок 1 Знак"/>
+    <w:basedOn w:val="a1"/>
+    <w:link w:val="1"/>
     <w:uiPriority w:val="9"/>
     <w:rsid w:val="008B04B3"/>
     <w:rPr>
@@ -8704,10 +9841,10 @@
       <w:szCs w:val="32"/>
     </w:rPr>
   </w:style>
-  <w:style w:type="character" w:customStyle="1" w:styleId="Heading2Char">
-    <w:name w:val="Heading 2 Char"/>
-    <w:basedOn w:val="DefaultParagraphFont"/>
-    <w:link w:val="Heading2"/>
+  <w:style w:type="character" w:customStyle="1" w:styleId="20">
+    <w:name w:val="Заголовок 2 Знак"/>
+    <w:basedOn w:val="a1"/>
+    <w:link w:val="2"/>
     <w:uiPriority w:val="9"/>
     <w:rsid w:val="008B04B3"/>
     <w:rPr>
@@ -8719,10 +9856,10 @@
       <w:szCs w:val="26"/>
     </w:rPr>
   </w:style>
-  <w:style w:type="character" w:customStyle="1" w:styleId="Heading3Char">
-    <w:name w:val="Heading 3 Char"/>
-    <w:basedOn w:val="DefaultParagraphFont"/>
-    <w:link w:val="Heading3"/>
+  <w:style w:type="character" w:customStyle="1" w:styleId="30">
+    <w:name w:val="Заголовок 3 Знак"/>
+    <w:basedOn w:val="a1"/>
+    <w:link w:val="3"/>
     <w:uiPriority w:val="9"/>
     <w:rsid w:val="008B04B3"/>
     <w:rPr>
@@ -8733,20 +9870,20 @@
       <w:szCs w:val="26"/>
     </w:rPr>
   </w:style>
-  <w:style w:type="character" w:customStyle="1" w:styleId="Heading9Char">
-    <w:name w:val="Heading 9 Char"/>
-    <w:basedOn w:val="DefaultParagraphFont"/>
-    <w:link w:val="Heading9"/>
+  <w:style w:type="character" w:customStyle="1" w:styleId="90">
+    <w:name w:val="Заголовок 9 Знак"/>
+    <w:basedOn w:val="a1"/>
+    <w:link w:val="9"/>
     <w:uiPriority w:val="9"/>
     <w:rsid w:val="008B04B3"/>
     <w:rPr>
       <w:rFonts w:ascii="Cambria" w:eastAsia="Times New Roman" w:hAnsi="Cambria" w:cs="Times New Roman"/>
     </w:rPr>
   </w:style>
-  <w:style w:type="paragraph" w:styleId="TOCHeading">
+  <w:style w:type="paragraph" w:styleId="a4">
     <w:name w:val="TOC Heading"/>
-    <w:basedOn w:val="Heading1"/>
-    <w:next w:val="Normal"/>
+    <w:basedOn w:val="1"/>
+    <w:next w:val="a0"/>
     <w:uiPriority w:val="39"/>
     <w:qFormat/>
     <w:rsid w:val="008B04B3"/>
@@ -8763,10 +9900,10 @@
       <w:szCs w:val="28"/>
     </w:rPr>
   </w:style>
-  <w:style w:type="paragraph" w:styleId="TOC1">
+  <w:style w:type="paragraph" w:styleId="11">
     <w:name w:val="toc 1"/>
-    <w:basedOn w:val="Normal"/>
-    <w:next w:val="Normal"/>
+    <w:basedOn w:val="a0"/>
+    <w:next w:val="a0"/>
     <w:autoRedefine/>
     <w:uiPriority w:val="39"/>
     <w:unhideWhenUsed/>
@@ -8779,10 +9916,10 @@
       <w:jc w:val="left"/>
     </w:pPr>
   </w:style>
-  <w:style w:type="paragraph" w:styleId="TOC2">
+  <w:style w:type="paragraph" w:styleId="21">
     <w:name w:val="toc 2"/>
-    <w:basedOn w:val="Normal"/>
-    <w:next w:val="Normal"/>
+    <w:basedOn w:val="a0"/>
+    <w:next w:val="a0"/>
     <w:autoRedefine/>
     <w:uiPriority w:val="39"/>
     <w:unhideWhenUsed/>
@@ -8791,9 +9928,9 @@
       <w:ind w:left="240"/>
     </w:pPr>
   </w:style>
-  <w:style w:type="character" w:styleId="Hyperlink">
+  <w:style w:type="character" w:styleId="a5">
     <w:name w:val="Hyperlink"/>
-    <w:basedOn w:val="DefaultParagraphFont"/>
+    <w:basedOn w:val="a1"/>
     <w:uiPriority w:val="99"/>
     <w:unhideWhenUsed/>
     <w:rsid w:val="008B04B3"/>
@@ -8802,10 +9939,10 @@
       <w:u w:val="single"/>
     </w:rPr>
   </w:style>
-  <w:style w:type="paragraph" w:styleId="BodyTextIndent2">
+  <w:style w:type="paragraph" w:styleId="22">
     <w:name w:val="Body Text Indent 2"/>
-    <w:basedOn w:val="Normal"/>
-    <w:link w:val="BodyTextIndent2Char"/>
+    <w:basedOn w:val="a0"/>
+    <w:link w:val="23"/>
     <w:rsid w:val="008B04B3"/>
     <w:pPr>
       <w:spacing w:after="0" w:line="288" w:lineRule="auto"/>
@@ -8817,10 +9954,10 @@
       <w:lang w:eastAsia="ru-RU"/>
     </w:rPr>
   </w:style>
-  <w:style w:type="character" w:customStyle="1" w:styleId="BodyTextIndent2Char">
-    <w:name w:val="Body Text Indent 2 Char"/>
-    <w:basedOn w:val="DefaultParagraphFont"/>
-    <w:link w:val="BodyTextIndent2"/>
+  <w:style w:type="character" w:customStyle="1" w:styleId="23">
+    <w:name w:val="Основной текст с отступом 2 Знак"/>
+    <w:basedOn w:val="a1"/>
+    <w:link w:val="22"/>
     <w:rsid w:val="008B04B3"/>
     <w:rPr>
       <w:rFonts w:ascii="Calibri" w:eastAsia="Times New Roman" w:hAnsi="Calibri" w:cs="Times New Roman"/>
@@ -8828,10 +9965,10 @@
       <w:lang w:eastAsia="ru-RU"/>
     </w:rPr>
   </w:style>
-  <w:style w:type="paragraph" w:styleId="FootnoteText">
+  <w:style w:type="paragraph" w:styleId="a6">
     <w:name w:val="footnote text"/>
-    <w:basedOn w:val="Normal"/>
-    <w:link w:val="FootnoteTextChar"/>
+    <w:basedOn w:val="a0"/>
+    <w:link w:val="a7"/>
     <w:semiHidden/>
     <w:unhideWhenUsed/>
     <w:rsid w:val="008B04B3"/>
@@ -8845,10 +9982,10 @@
       <w:szCs w:val="20"/>
     </w:rPr>
   </w:style>
-  <w:style w:type="character" w:customStyle="1" w:styleId="FootnoteTextChar">
-    <w:name w:val="Footnote Text Char"/>
-    <w:basedOn w:val="DefaultParagraphFont"/>
-    <w:link w:val="FootnoteText"/>
+  <w:style w:type="character" w:customStyle="1" w:styleId="a7">
+    <w:name w:val="Текст сноски Знак"/>
+    <w:basedOn w:val="a1"/>
+    <w:link w:val="a6"/>
     <w:semiHidden/>
     <w:rsid w:val="008B04B3"/>
     <w:rPr>
@@ -8857,9 +9994,9 @@
       <w:szCs w:val="20"/>
     </w:rPr>
   </w:style>
-  <w:style w:type="character" w:styleId="FootnoteReference">
+  <w:style w:type="character" w:styleId="a8">
     <w:name w:val="footnote reference"/>
-    <w:basedOn w:val="DefaultParagraphFont"/>
+    <w:basedOn w:val="a1"/>
     <w:semiHidden/>
     <w:unhideWhenUsed/>
     <w:rsid w:val="008B04B3"/>
@@ -8867,10 +10004,10 @@
       <w:vertAlign w:val="superscript"/>
     </w:rPr>
   </w:style>
-  <w:style w:type="paragraph" w:styleId="Header">
+  <w:style w:type="paragraph" w:styleId="a9">
     <w:name w:val="header"/>
-    <w:basedOn w:val="Normal"/>
-    <w:link w:val="HeaderChar"/>
+    <w:basedOn w:val="a0"/>
+    <w:link w:val="aa"/>
     <w:uiPriority w:val="99"/>
     <w:semiHidden/>
     <w:unhideWhenUsed/>
@@ -8882,10 +10019,10 @@
       </w:tabs>
     </w:pPr>
   </w:style>
-  <w:style w:type="character" w:customStyle="1" w:styleId="HeaderChar">
-    <w:name w:val="Header Char"/>
-    <w:basedOn w:val="DefaultParagraphFont"/>
-    <w:link w:val="Header"/>
+  <w:style w:type="character" w:customStyle="1" w:styleId="aa">
+    <w:name w:val="Верхний колонтитул Знак"/>
+    <w:basedOn w:val="a1"/>
+    <w:link w:val="a9"/>
     <w:uiPriority w:val="99"/>
     <w:semiHidden/>
     <w:rsid w:val="008B04B3"/>
@@ -8895,10 +10032,10 @@
       <w:szCs w:val="24"/>
     </w:rPr>
   </w:style>
-  <w:style w:type="paragraph" w:styleId="Footer">
+  <w:style w:type="paragraph" w:styleId="ab">
     <w:name w:val="footer"/>
-    <w:basedOn w:val="Normal"/>
-    <w:link w:val="FooterChar"/>
+    <w:basedOn w:val="a0"/>
+    <w:link w:val="ac"/>
     <w:uiPriority w:val="99"/>
     <w:unhideWhenUsed/>
     <w:rsid w:val="008B04B3"/>
@@ -8909,10 +10046,10 @@
       </w:tabs>
     </w:pPr>
   </w:style>
-  <w:style w:type="character" w:customStyle="1" w:styleId="FooterChar">
-    <w:name w:val="Footer Char"/>
-    <w:basedOn w:val="DefaultParagraphFont"/>
-    <w:link w:val="Footer"/>
+  <w:style w:type="character" w:customStyle="1" w:styleId="ac">
+    <w:name w:val="Нижний колонтитул Знак"/>
+    <w:basedOn w:val="a1"/>
+    <w:link w:val="ab"/>
     <w:uiPriority w:val="99"/>
     <w:rsid w:val="008B04B3"/>
     <w:rPr>
@@ -8921,9 +10058,9 @@
       <w:szCs w:val="24"/>
     </w:rPr>
   </w:style>
-  <w:style w:type="table" w:styleId="TableGrid">
+  <w:style w:type="table" w:styleId="ad">
     <w:name w:val="Table Grid"/>
-    <w:basedOn w:val="TableNormal"/>
+    <w:basedOn w:val="a2"/>
     <w:uiPriority w:val="59"/>
     <w:rsid w:val="008B04B3"/>
     <w:pPr>
@@ -8946,10 +10083,10 @@
       </w:tblBorders>
     </w:tblPr>
   </w:style>
-  <w:style w:type="paragraph" w:styleId="EndnoteText">
+  <w:style w:type="paragraph" w:styleId="ae">
     <w:name w:val="endnote text"/>
-    <w:basedOn w:val="Normal"/>
-    <w:link w:val="EndnoteTextChar"/>
+    <w:basedOn w:val="a0"/>
+    <w:link w:val="af"/>
     <w:uiPriority w:val="99"/>
     <w:semiHidden/>
     <w:unhideWhenUsed/>
@@ -8959,10 +10096,10 @@
       <w:szCs w:val="20"/>
     </w:rPr>
   </w:style>
-  <w:style w:type="character" w:customStyle="1" w:styleId="EndnoteTextChar">
-    <w:name w:val="Endnote Text Char"/>
-    <w:basedOn w:val="DefaultParagraphFont"/>
-    <w:link w:val="EndnoteText"/>
+  <w:style w:type="character" w:customStyle="1" w:styleId="af">
+    <w:name w:val="Текст концевой сноски Знак"/>
+    <w:basedOn w:val="a1"/>
+    <w:link w:val="ae"/>
     <w:uiPriority w:val="99"/>
     <w:semiHidden/>
     <w:rsid w:val="008B04B3"/>
@@ -8972,9 +10109,9 @@
       <w:szCs w:val="20"/>
     </w:rPr>
   </w:style>
-  <w:style w:type="character" w:styleId="EndnoteReference">
+  <w:style w:type="character" w:styleId="af0">
     <w:name w:val="endnote reference"/>
-    <w:basedOn w:val="DefaultParagraphFont"/>
+    <w:basedOn w:val="a1"/>
     <w:uiPriority w:val="99"/>
     <w:semiHidden/>
     <w:unhideWhenUsed/>
@@ -8985,7 +10122,7 @@
   </w:style>
   <w:style w:type="paragraph" w:customStyle="1" w:styleId="a">
     <w:name w:val="Список цифровой"/>
-    <w:basedOn w:val="Normal"/>
+    <w:basedOn w:val="a0"/>
     <w:qFormat/>
     <w:rsid w:val="008B04B3"/>
     <w:pPr>
@@ -9004,10 +10141,10 @@
       <w:lang w:eastAsia="ru-RU"/>
     </w:rPr>
   </w:style>
-  <w:style w:type="paragraph" w:styleId="TOC3">
+  <w:style w:type="paragraph" w:styleId="31">
     <w:name w:val="toc 3"/>
-    <w:basedOn w:val="Normal"/>
-    <w:next w:val="Normal"/>
+    <w:basedOn w:val="a0"/>
+    <w:next w:val="a0"/>
     <w:autoRedefine/>
     <w:uiPriority w:val="39"/>
     <w:unhideWhenUsed/>
@@ -9016,10 +10153,10 @@
       <w:ind w:left="480"/>
     </w:pPr>
   </w:style>
-  <w:style w:type="paragraph" w:styleId="BalloonText">
+  <w:style w:type="paragraph" w:styleId="af1">
     <w:name w:val="Balloon Text"/>
-    <w:basedOn w:val="Normal"/>
-    <w:link w:val="BalloonTextChar"/>
+    <w:basedOn w:val="a0"/>
+    <w:link w:val="af2"/>
     <w:semiHidden/>
     <w:rsid w:val="008B04B3"/>
     <w:rPr>
@@ -9028,10 +10165,10 @@
       <w:szCs w:val="16"/>
     </w:rPr>
   </w:style>
-  <w:style w:type="character" w:customStyle="1" w:styleId="BalloonTextChar">
-    <w:name w:val="Balloon Text Char"/>
-    <w:basedOn w:val="DefaultParagraphFont"/>
-    <w:link w:val="BalloonText"/>
+  <w:style w:type="character" w:customStyle="1" w:styleId="af2">
+    <w:name w:val="Текст выноски Знак"/>
+    <w:basedOn w:val="a1"/>
+    <w:link w:val="af1"/>
     <w:semiHidden/>
     <w:rsid w:val="008B04B3"/>
     <w:rPr>
@@ -9040,9 +10177,9 @@
       <w:szCs w:val="16"/>
     </w:rPr>
   </w:style>
-  <w:style w:type="paragraph" w:customStyle="1" w:styleId="a0">
+  <w:style w:type="paragraph" w:customStyle="1" w:styleId="af3">
     <w:name w:val="Знак Знак Знак Знак Знак Знак Знак Знак Знак Знак Знак Знак Знак Знак Знак Знак Знак Знак Знак Знак Знак Знак Знак Знак Знак Знак Знак Знак Знак Знак Знак"/>
-    <w:basedOn w:val="Normal"/>
+    <w:basedOn w:val="a0"/>
     <w:autoRedefine/>
     <w:rsid w:val="008B04B3"/>
     <w:pPr>
@@ -9061,9 +10198,9 @@
       <w:lang w:val="en-US"/>
     </w:rPr>
   </w:style>
-  <w:style w:type="paragraph" w:customStyle="1" w:styleId="a1">
+  <w:style w:type="paragraph" w:customStyle="1" w:styleId="af4">
     <w:name w:val="Содержимое таблицы"/>
-    <w:basedOn w:val="BodyText"/>
+    <w:basedOn w:val="af5"/>
     <w:rsid w:val="008B04B3"/>
     <w:pPr>
       <w:suppressLineNumbers/>
@@ -9078,9 +10215,9 @@
       <w:lang w:eastAsia="ar-SA"/>
     </w:rPr>
   </w:style>
-  <w:style w:type="paragraph" w:customStyle="1" w:styleId="a2">
+  <w:style w:type="paragraph" w:customStyle="1" w:styleId="af6">
     <w:name w:val="Обычный по центру"/>
-    <w:basedOn w:val="Normal"/>
+    <w:basedOn w:val="a0"/>
     <w:rsid w:val="008B04B3"/>
     <w:pPr>
       <w:widowControl w:val="0"/>
@@ -9093,19 +10230,19 @@
       <w:rFonts w:eastAsia="Tahoma"/>
     </w:rPr>
   </w:style>
-  <w:style w:type="paragraph" w:styleId="BodyText">
+  <w:style w:type="paragraph" w:styleId="af5">
     <w:name w:val="Body Text"/>
-    <w:basedOn w:val="Normal"/>
-    <w:link w:val="BodyTextChar"/>
+    <w:basedOn w:val="a0"/>
+    <w:link w:val="af7"/>
     <w:rsid w:val="008B04B3"/>
     <w:pPr>
       <w:spacing w:after="120"/>
     </w:pPr>
   </w:style>
-  <w:style w:type="character" w:customStyle="1" w:styleId="BodyTextChar">
-    <w:name w:val="Body Text Char"/>
-    <w:basedOn w:val="DefaultParagraphFont"/>
-    <w:link w:val="BodyText"/>
+  <w:style w:type="character" w:customStyle="1" w:styleId="af7">
+    <w:name w:val="Основной текст Знак"/>
+    <w:basedOn w:val="a1"/>
+    <w:link w:val="af5"/>
     <w:rsid w:val="008B04B3"/>
     <w:rPr>
       <w:rFonts w:ascii="Times New Roman" w:eastAsia="Calibri" w:hAnsi="Times New Roman" w:cs="Times New Roman"/>
@@ -9120,9 +10257,9 @@
       <w:rFonts w:ascii="Times New Roman" w:eastAsia="Tahoma" w:hAnsi="Times New Roman" w:cs="Times New Roman"/>
     </w:rPr>
   </w:style>
-  <w:style w:type="paragraph" w:styleId="ListParagraph">
+  <w:style w:type="paragraph" w:styleId="af8">
     <w:name w:val="List Paragraph"/>
-    <w:basedOn w:val="Normal"/>
+    <w:basedOn w:val="a0"/>
     <w:uiPriority w:val="34"/>
     <w:qFormat/>
     <w:rsid w:val="00C969E8"/>
@@ -9131,9 +10268,9 @@
       <w:contextualSpacing/>
     </w:pPr>
   </w:style>
-  <w:style w:type="character" w:styleId="PlaceholderText">
+  <w:style w:type="character" w:styleId="af9">
     <w:name w:val="Placeholder Text"/>
-    <w:basedOn w:val="DefaultParagraphFont"/>
+    <w:basedOn w:val="a1"/>
     <w:uiPriority w:val="99"/>
     <w:semiHidden/>
     <w:rsid w:val="00C969E8"/>
@@ -9143,12 +10280,12 @@
   </w:style>
   <w:style w:type="character" w:customStyle="1" w:styleId="apple-converted-space">
     <w:name w:val="apple-converted-space"/>
-    <w:basedOn w:val="DefaultParagraphFont"/>
+    <w:basedOn w:val="a1"/>
     <w:rsid w:val="00E27389"/>
   </w:style>
-  <w:style w:type="paragraph" w:styleId="NormalWeb">
+  <w:style w:type="paragraph" w:styleId="afa">
     <w:name w:val="Normal (Web)"/>
-    <w:basedOn w:val="Normal"/>
+    <w:basedOn w:val="a0"/>
     <w:uiPriority w:val="99"/>
     <w:semiHidden/>
     <w:unhideWhenUsed/>
@@ -9432,7 +10569,7 @@
 </file>
 
 <file path=customXml/itemProps1.xml><?xml version="1.0" encoding="utf-8"?>
-<ds:datastoreItem xmlns:ds="http://schemas.openxmlformats.org/officeDocument/2006/customXml" ds:itemID="{556F5ADE-046C-437D-ACD2-376F72790AB8}">
+<ds:datastoreItem xmlns:ds="http://schemas.openxmlformats.org/officeDocument/2006/customXml" ds:itemID="{D73EB13E-E630-4918-BFBB-CAE57ACC39A4}">
   <ds:schemaRefs>
     <ds:schemaRef ds:uri="http://schemas.openxmlformats.org/officeDocument/2006/bibliography"/>
   </ds:schemaRefs>

</xml_diff>